<commit_message>
paso archivos para linux
</commit_message>
<xml_diff>
--- a/Supplementary Material.docx
+++ b/Supplementary Material.docx
@@ -2248,14 +2248,16 @@
                 <w:szCs w:val="14"/>
               </w:rPr>
             </w:pPr>
-            <w:r>
-              <w:rPr>
-                <w:rFonts w:ascii="Century Schoolbook" w:hAnsi="Century Schoolbook"/>
-                <w:bCs/>
-                <w:sz w:val="14"/>
-                <w:szCs w:val="14"/>
-              </w:rPr>
-              <w:t>β-Sitosterol</w:t>
+            <w:bookmarkStart w:id="0" w:name="_GoBack"/>
+            <w:bookmarkEnd w:id="0"/>
+            <w:r>
+              <w:rPr>
+                <w:rFonts w:ascii="Century Schoolbook" w:hAnsi="Century Schoolbook"/>
+                <w:bCs/>
+                <w:sz w:val="14"/>
+                <w:szCs w:val="14"/>
+              </w:rPr>
+              <w:t>Sitosterol</w:t>
             </w:r>
           </w:p>
         </w:tc>
@@ -2279,26 +2281,50 @@
                 <w:sz w:val="14"/>
                 <w:szCs w:val="14"/>
               </w:rPr>
-              <w:t>294±177</w:t>
-            </w:r>
-          </w:p>
-          <w:p>
-            <w:pPr>
-              <w:spacing w:line="480" w:lineRule="auto"/>
-              <w:jc w:val="center"/>
-              <w:rPr>
-                <w:rFonts w:ascii="Century Schoolbook" w:hAnsi="Century Schoolbook"/>
-                <w:sz w:val="14"/>
-                <w:szCs w:val="14"/>
-              </w:rPr>
-            </w:pPr>
-            <w:r>
-              <w:rPr>
-                <w:rFonts w:ascii="Century Schoolbook" w:hAnsi="Century Schoolbook"/>
-                <w:sz w:val="14"/>
-                <w:szCs w:val="14"/>
-              </w:rPr>
-              <w:t>(4.2±2.3)</w:t>
+              <w:t>312</w:t>
+            </w:r>
+            <w:r>
+              <w:rPr>
+                <w:rFonts w:ascii="Century Schoolbook" w:hAnsi="Century Schoolbook"/>
+                <w:sz w:val="14"/>
+                <w:szCs w:val="14"/>
+              </w:rPr>
+              <w:t>±177</w:t>
+            </w:r>
+          </w:p>
+          <w:p>
+            <w:pPr>
+              <w:spacing w:line="480" w:lineRule="auto"/>
+              <w:jc w:val="center"/>
+              <w:rPr>
+                <w:rFonts w:ascii="Century Schoolbook" w:hAnsi="Century Schoolbook"/>
+                <w:sz w:val="14"/>
+                <w:szCs w:val="14"/>
+              </w:rPr>
+            </w:pPr>
+            <w:r>
+              <w:rPr>
+                <w:rFonts w:ascii="Century Schoolbook" w:hAnsi="Century Schoolbook"/>
+                <w:sz w:val="14"/>
+                <w:szCs w:val="14"/>
+              </w:rPr>
+              <w:t>(4.</w:t>
+            </w:r>
+            <w:r>
+              <w:rPr>
+                <w:rFonts w:ascii="Century Schoolbook" w:hAnsi="Century Schoolbook"/>
+                <w:sz w:val="14"/>
+                <w:szCs w:val="14"/>
+              </w:rPr>
+              <w:t>3</w:t>
+            </w:r>
+            <w:r>
+              <w:rPr>
+                <w:rFonts w:ascii="Century Schoolbook" w:hAnsi="Century Schoolbook"/>
+                <w:sz w:val="14"/>
+                <w:szCs w:val="14"/>
+              </w:rPr>
+              <w:t>±2.3)</w:t>
             </w:r>
           </w:p>
         </w:tc>
@@ -2322,26 +2348,58 @@
                 <w:sz w:val="14"/>
                 <w:szCs w:val="14"/>
               </w:rPr>
-              <w:t>147±177</w:t>
-            </w:r>
-          </w:p>
-          <w:p>
-            <w:pPr>
-              <w:spacing w:line="480" w:lineRule="auto"/>
-              <w:jc w:val="center"/>
-              <w:rPr>
-                <w:rFonts w:ascii="Century Schoolbook" w:hAnsi="Century Schoolbook"/>
-                <w:sz w:val="14"/>
-                <w:szCs w:val="14"/>
-              </w:rPr>
-            </w:pPr>
-            <w:r>
-              <w:rPr>
-                <w:rFonts w:ascii="Century Schoolbook" w:hAnsi="Century Schoolbook"/>
-                <w:sz w:val="14"/>
-                <w:szCs w:val="14"/>
-              </w:rPr>
-              <w:t>(4.6±1.2)</w:t>
+              <w:t>1</w:t>
+            </w:r>
+            <w:r>
+              <w:rPr>
+                <w:rFonts w:ascii="Century Schoolbook" w:hAnsi="Century Schoolbook"/>
+                <w:sz w:val="14"/>
+                <w:szCs w:val="14"/>
+              </w:rPr>
+              <w:t>65</w:t>
+            </w:r>
+            <w:r>
+              <w:rPr>
+                <w:rFonts w:ascii="Century Schoolbook" w:hAnsi="Century Schoolbook"/>
+                <w:sz w:val="14"/>
+                <w:szCs w:val="14"/>
+              </w:rPr>
+              <w:t>±177</w:t>
+            </w:r>
+          </w:p>
+          <w:p>
+            <w:pPr>
+              <w:spacing w:line="480" w:lineRule="auto"/>
+              <w:jc w:val="center"/>
+              <w:rPr>
+                <w:rFonts w:ascii="Century Schoolbook" w:hAnsi="Century Schoolbook"/>
+                <w:sz w:val="14"/>
+                <w:szCs w:val="14"/>
+              </w:rPr>
+            </w:pPr>
+            <w:r>
+              <w:rPr>
+                <w:rFonts w:ascii="Century Schoolbook" w:hAnsi="Century Schoolbook"/>
+                <w:sz w:val="14"/>
+                <w:szCs w:val="14"/>
+              </w:rPr>
+              <w:t>(4.</w:t>
+            </w:r>
+            <w:r>
+              <w:rPr>
+                <w:rFonts w:ascii="Century Schoolbook" w:hAnsi="Century Schoolbook"/>
+                <w:sz w:val="14"/>
+                <w:szCs w:val="14"/>
+              </w:rPr>
+              <w:t>8</w:t>
+            </w:r>
+            <w:r>
+              <w:rPr>
+                <w:rFonts w:ascii="Century Schoolbook" w:hAnsi="Century Schoolbook"/>
+                <w:sz w:val="14"/>
+                <w:szCs w:val="14"/>
+              </w:rPr>
+              <w:t>±1.2)</w:t>
             </w:r>
           </w:p>
         </w:tc>
@@ -2367,28 +2425,64 @@
                 <w:sz w:val="14"/>
                 <w:szCs w:val="14"/>
               </w:rPr>
-              <w:t>226±220</w:t>
-            </w:r>
-          </w:p>
-          <w:p>
-            <w:pPr>
-              <w:spacing w:line="480" w:lineRule="auto"/>
-              <w:jc w:val="center"/>
-              <w:rPr>
-                <w:rFonts w:ascii="Century Schoolbook" w:hAnsi="Century Schoolbook"/>
-                <w:bCs/>
-                <w:sz w:val="14"/>
-                <w:szCs w:val="14"/>
-              </w:rPr>
-            </w:pPr>
-            <w:r>
-              <w:rPr>
-                <w:rFonts w:ascii="Century Schoolbook" w:hAnsi="Century Schoolbook"/>
-                <w:bCs/>
-                <w:sz w:val="14"/>
-                <w:szCs w:val="14"/>
-              </w:rPr>
-              <w:t>(4.4±1.9)</w:t>
+              <w:t>2</w:t>
+            </w:r>
+            <w:r>
+              <w:rPr>
+                <w:rFonts w:ascii="Century Schoolbook" w:hAnsi="Century Schoolbook"/>
+                <w:bCs/>
+                <w:sz w:val="14"/>
+                <w:szCs w:val="14"/>
+              </w:rPr>
+              <w:t>43</w:t>
+            </w:r>
+            <w:r>
+              <w:rPr>
+                <w:rFonts w:ascii="Century Schoolbook" w:hAnsi="Century Schoolbook"/>
+                <w:bCs/>
+                <w:sz w:val="14"/>
+                <w:szCs w:val="14"/>
+              </w:rPr>
+              <w:t>±220</w:t>
+            </w:r>
+          </w:p>
+          <w:p>
+            <w:pPr>
+              <w:spacing w:line="480" w:lineRule="auto"/>
+              <w:jc w:val="center"/>
+              <w:rPr>
+                <w:rFonts w:ascii="Century Schoolbook" w:hAnsi="Century Schoolbook"/>
+                <w:bCs/>
+                <w:sz w:val="14"/>
+                <w:szCs w:val="14"/>
+              </w:rPr>
+            </w:pPr>
+            <w:r>
+              <w:rPr>
+                <w:rFonts w:ascii="Century Schoolbook" w:hAnsi="Century Schoolbook"/>
+                <w:bCs/>
+                <w:sz w:val="14"/>
+                <w:szCs w:val="14"/>
+              </w:rPr>
+              <w:t>(4.</w:t>
+            </w:r>
+            <w:r>
+              <w:rPr>
+                <w:rFonts w:ascii="Century Schoolbook" w:hAnsi="Century Schoolbook"/>
+                <w:bCs/>
+                <w:sz w:val="14"/>
+                <w:szCs w:val="14"/>
+              </w:rPr>
+              <w:t>5</w:t>
+            </w:r>
+            <w:r>
+              <w:rPr>
+                <w:rFonts w:ascii="Century Schoolbook" w:hAnsi="Century Schoolbook"/>
+                <w:bCs/>
+                <w:sz w:val="14"/>
+                <w:szCs w:val="14"/>
+              </w:rPr>
+              <w:t>±1.9)</w:t>
             </w:r>
           </w:p>
         </w:tc>
@@ -2471,26 +2565,58 @@
                 <w:sz w:val="14"/>
                 <w:szCs w:val="14"/>
               </w:rPr>
-              <w:t>7.4±7.5</w:t>
-            </w:r>
-          </w:p>
-          <w:p>
-            <w:pPr>
-              <w:spacing w:line="480" w:lineRule="auto"/>
-              <w:jc w:val="center"/>
-              <w:rPr>
-                <w:rFonts w:ascii="Century Schoolbook" w:hAnsi="Century Schoolbook"/>
-                <w:sz w:val="14"/>
-                <w:szCs w:val="14"/>
-              </w:rPr>
-            </w:pPr>
-            <w:r>
-              <w:rPr>
-                <w:rFonts w:ascii="Century Schoolbook" w:hAnsi="Century Schoolbook"/>
-                <w:sz w:val="14"/>
-                <w:szCs w:val="14"/>
-              </w:rPr>
-              <w:t>(20±5.6)</w:t>
+              <w:t>7.</w:t>
+            </w:r>
+            <w:r>
+              <w:rPr>
+                <w:rFonts w:ascii="Century Schoolbook" w:hAnsi="Century Schoolbook"/>
+                <w:sz w:val="14"/>
+                <w:szCs w:val="14"/>
+              </w:rPr>
+              <w:t>8</w:t>
+            </w:r>
+            <w:r>
+              <w:rPr>
+                <w:rFonts w:ascii="Century Schoolbook" w:hAnsi="Century Schoolbook"/>
+                <w:sz w:val="14"/>
+                <w:szCs w:val="14"/>
+              </w:rPr>
+              <w:t>±7.5</w:t>
+            </w:r>
+          </w:p>
+          <w:p>
+            <w:pPr>
+              <w:spacing w:line="480" w:lineRule="auto"/>
+              <w:jc w:val="center"/>
+              <w:rPr>
+                <w:rFonts w:ascii="Century Schoolbook" w:hAnsi="Century Schoolbook"/>
+                <w:sz w:val="14"/>
+                <w:szCs w:val="14"/>
+              </w:rPr>
+            </w:pPr>
+            <w:r>
+              <w:rPr>
+                <w:rFonts w:ascii="Century Schoolbook" w:hAnsi="Century Schoolbook"/>
+                <w:sz w:val="14"/>
+                <w:szCs w:val="14"/>
+              </w:rPr>
+              <w:t>(2</w:t>
+            </w:r>
+            <w:r>
+              <w:rPr>
+                <w:rFonts w:ascii="Century Schoolbook" w:hAnsi="Century Schoolbook"/>
+                <w:sz w:val="14"/>
+                <w:szCs w:val="14"/>
+              </w:rPr>
+              <w:t>1</w:t>
+            </w:r>
+            <w:r>
+              <w:rPr>
+                <w:rFonts w:ascii="Century Schoolbook" w:hAnsi="Century Schoolbook"/>
+                <w:sz w:val="14"/>
+                <w:szCs w:val="14"/>
+              </w:rPr>
+              <w:t>±5.6)</w:t>
             </w:r>
           </w:p>
         </w:tc>
@@ -2518,28 +2644,64 @@
                 <w:sz w:val="14"/>
                 <w:szCs w:val="14"/>
               </w:rPr>
-              <w:t>8.2±10</w:t>
-            </w:r>
-          </w:p>
-          <w:p>
-            <w:pPr>
-              <w:spacing w:line="480" w:lineRule="auto"/>
-              <w:jc w:val="center"/>
-              <w:rPr>
-                <w:rFonts w:ascii="Century Schoolbook" w:hAnsi="Century Schoolbook"/>
-                <w:bCs/>
-                <w:sz w:val="14"/>
-                <w:szCs w:val="14"/>
-              </w:rPr>
-            </w:pPr>
-            <w:r>
-              <w:rPr>
-                <w:rFonts w:ascii="Century Schoolbook" w:hAnsi="Century Schoolbook"/>
-                <w:bCs/>
-                <w:sz w:val="14"/>
-                <w:szCs w:val="14"/>
-              </w:rPr>
-              <w:t>(19±5.4)</w:t>
+              <w:t>8.</w:t>
+            </w:r>
+            <w:r>
+              <w:rPr>
+                <w:rFonts w:ascii="Century Schoolbook" w:hAnsi="Century Schoolbook"/>
+                <w:bCs/>
+                <w:sz w:val="14"/>
+                <w:szCs w:val="14"/>
+              </w:rPr>
+              <w:t>4</w:t>
+            </w:r>
+            <w:r>
+              <w:rPr>
+                <w:rFonts w:ascii="Century Schoolbook" w:hAnsi="Century Schoolbook"/>
+                <w:bCs/>
+                <w:sz w:val="14"/>
+                <w:szCs w:val="14"/>
+              </w:rPr>
+              <w:t>±10</w:t>
+            </w:r>
+          </w:p>
+          <w:p>
+            <w:pPr>
+              <w:spacing w:line="480" w:lineRule="auto"/>
+              <w:jc w:val="center"/>
+              <w:rPr>
+                <w:rFonts w:ascii="Century Schoolbook" w:hAnsi="Century Schoolbook"/>
+                <w:bCs/>
+                <w:sz w:val="14"/>
+                <w:szCs w:val="14"/>
+              </w:rPr>
+            </w:pPr>
+            <w:r>
+              <w:rPr>
+                <w:rFonts w:ascii="Century Schoolbook" w:hAnsi="Century Schoolbook"/>
+                <w:bCs/>
+                <w:sz w:val="14"/>
+                <w:szCs w:val="14"/>
+              </w:rPr>
+              <w:t>(</w:t>
+            </w:r>
+            <w:r>
+              <w:rPr>
+                <w:rFonts w:ascii="Century Schoolbook" w:hAnsi="Century Schoolbook"/>
+                <w:bCs/>
+                <w:sz w:val="14"/>
+                <w:szCs w:val="14"/>
+              </w:rPr>
+              <w:t>20</w:t>
+            </w:r>
+            <w:r>
+              <w:rPr>
+                <w:rFonts w:ascii="Century Schoolbook" w:hAnsi="Century Schoolbook"/>
+                <w:bCs/>
+                <w:sz w:val="14"/>
+                <w:szCs w:val="14"/>
+              </w:rPr>
+              <w:t>±5.4)</w:t>
             </w:r>
           </w:p>
         </w:tc>
@@ -2565,15 +2727,17 @@
                 <w:szCs w:val="14"/>
               </w:rPr>
             </w:pPr>
-            <w:r>
-              <w:rPr>
-                <w:rFonts w:ascii="Century Schoolbook" w:hAnsi="Century Schoolbook"/>
-                <w:bCs/>
-                <w:sz w:val="14"/>
-                <w:szCs w:val="14"/>
-              </w:rPr>
-              <w:t>γ-Sitosterol</w:t>
-            </w:r>
+            <w:proofErr w:type="spellStart"/>
+            <w:r>
+              <w:rPr>
+                <w:rFonts w:ascii="Century Schoolbook" w:hAnsi="Century Schoolbook"/>
+                <w:bCs/>
+                <w:sz w:val="14"/>
+                <w:szCs w:val="14"/>
+              </w:rPr>
+              <w:t>Stigmasterol</w:t>
+            </w:r>
+            <w:proofErr w:type="spellEnd"/>
           </w:p>
         </w:tc>
         <w:tc>
@@ -2596,26 +2760,26 @@
                 <w:sz w:val="14"/>
                 <w:szCs w:val="14"/>
               </w:rPr>
-              <w:t>16±54</w:t>
-            </w:r>
-          </w:p>
-          <w:p>
-            <w:pPr>
-              <w:spacing w:line="480" w:lineRule="auto"/>
-              <w:jc w:val="center"/>
-              <w:rPr>
-                <w:rFonts w:ascii="Century Schoolbook" w:hAnsi="Century Schoolbook"/>
-                <w:sz w:val="14"/>
-                <w:szCs w:val="14"/>
-              </w:rPr>
-            </w:pPr>
-            <w:r>
-              <w:rPr>
-                <w:rFonts w:ascii="Century Schoolbook" w:hAnsi="Century Schoolbook"/>
-                <w:sz w:val="14"/>
-                <w:szCs w:val="14"/>
-              </w:rPr>
-              <w:t>(0.11±0.14)</w:t>
+              <w:t>39±36</w:t>
+            </w:r>
+          </w:p>
+          <w:p>
+            <w:pPr>
+              <w:spacing w:line="480" w:lineRule="auto"/>
+              <w:jc w:val="center"/>
+              <w:rPr>
+                <w:rFonts w:ascii="Century Schoolbook" w:hAnsi="Century Schoolbook"/>
+                <w:sz w:val="14"/>
+                <w:szCs w:val="14"/>
+              </w:rPr>
+            </w:pPr>
+            <w:r>
+              <w:rPr>
+                <w:rFonts w:ascii="Century Schoolbook" w:hAnsi="Century Schoolbook"/>
+                <w:sz w:val="14"/>
+                <w:szCs w:val="14"/>
+              </w:rPr>
+              <w:t>(0.77±0.74)</w:t>
             </w:r>
           </w:p>
         </w:tc>
@@ -2639,26 +2803,26 @@
                 <w:sz w:val="14"/>
                 <w:szCs w:val="14"/>
               </w:rPr>
-              <w:t>18±54</w:t>
-            </w:r>
-          </w:p>
-          <w:p>
-            <w:pPr>
-              <w:spacing w:line="480" w:lineRule="auto"/>
-              <w:jc w:val="center"/>
-              <w:rPr>
-                <w:rFonts w:ascii="Century Schoolbook" w:hAnsi="Century Schoolbook"/>
-                <w:sz w:val="14"/>
-                <w:szCs w:val="14"/>
-              </w:rPr>
-            </w:pPr>
-            <w:r>
-              <w:rPr>
-                <w:rFonts w:ascii="Century Schoolbook" w:hAnsi="Century Schoolbook"/>
-                <w:sz w:val="14"/>
-                <w:szCs w:val="14"/>
-              </w:rPr>
-              <w:t>(0.16±0.43)</w:t>
+              <w:t>35±36</w:t>
+            </w:r>
+          </w:p>
+          <w:p>
+            <w:pPr>
+              <w:spacing w:line="480" w:lineRule="auto"/>
+              <w:jc w:val="center"/>
+              <w:rPr>
+                <w:rFonts w:ascii="Century Schoolbook" w:hAnsi="Century Schoolbook"/>
+                <w:sz w:val="14"/>
+                <w:szCs w:val="14"/>
+              </w:rPr>
+            </w:pPr>
+            <w:r>
+              <w:rPr>
+                <w:rFonts w:ascii="Century Schoolbook" w:hAnsi="Century Schoolbook"/>
+                <w:sz w:val="14"/>
+                <w:szCs w:val="14"/>
+              </w:rPr>
+              <w:t>(1.4±0.62)</w:t>
             </w:r>
           </w:p>
         </w:tc>
@@ -2684,28 +2848,28 @@
                 <w:sz w:val="14"/>
                 <w:szCs w:val="14"/>
               </w:rPr>
-              <w:t>17±41</w:t>
-            </w:r>
-          </w:p>
-          <w:p>
-            <w:pPr>
-              <w:spacing w:line="480" w:lineRule="auto"/>
-              <w:jc w:val="center"/>
-              <w:rPr>
-                <w:rFonts w:ascii="Century Schoolbook" w:hAnsi="Century Schoolbook"/>
-                <w:bCs/>
-                <w:sz w:val="14"/>
-                <w:szCs w:val="14"/>
-              </w:rPr>
-            </w:pPr>
-            <w:r>
-              <w:rPr>
-                <w:rFonts w:ascii="Century Schoolbook" w:hAnsi="Century Schoolbook"/>
-                <w:bCs/>
-                <w:sz w:val="14"/>
-                <w:szCs w:val="14"/>
-              </w:rPr>
-              <w:t>(0.13±0.30)</w:t>
+              <w:t>37±35</w:t>
+            </w:r>
+          </w:p>
+          <w:p>
+            <w:pPr>
+              <w:spacing w:line="480" w:lineRule="auto"/>
+              <w:jc w:val="center"/>
+              <w:rPr>
+                <w:rFonts w:ascii="Century Schoolbook" w:hAnsi="Century Schoolbook"/>
+                <w:bCs/>
+                <w:sz w:val="14"/>
+                <w:szCs w:val="14"/>
+              </w:rPr>
+            </w:pPr>
+            <w:r>
+              <w:rPr>
+                <w:rFonts w:ascii="Century Schoolbook" w:hAnsi="Century Schoolbook"/>
+                <w:bCs/>
+                <w:sz w:val="14"/>
+                <w:szCs w:val="14"/>
+              </w:rPr>
+              <w:t>(1.0±0.74)</w:t>
             </w:r>
           </w:p>
         </w:tc>
@@ -2745,26 +2909,26 @@
                 <w:sz w:val="14"/>
                 <w:szCs w:val="14"/>
               </w:rPr>
-              <w:t>0.0030±0.0122</w:t>
-            </w:r>
-          </w:p>
-          <w:p>
-            <w:pPr>
-              <w:spacing w:line="480" w:lineRule="auto"/>
-              <w:jc w:val="center"/>
-              <w:rPr>
-                <w:rFonts w:ascii="Century Schoolbook" w:hAnsi="Century Schoolbook"/>
-                <w:sz w:val="14"/>
-                <w:szCs w:val="14"/>
-              </w:rPr>
-            </w:pPr>
-            <w:r>
-              <w:rPr>
-                <w:rFonts w:ascii="Century Schoolbook" w:hAnsi="Century Schoolbook"/>
-                <w:sz w:val="14"/>
-                <w:szCs w:val="14"/>
-              </w:rPr>
-              <w:t>(0.030±0.12)</w:t>
+              <w:t>4.4±4.1</w:t>
+            </w:r>
+          </w:p>
+          <w:p>
+            <w:pPr>
+              <w:spacing w:line="480" w:lineRule="auto"/>
+              <w:jc w:val="center"/>
+              <w:rPr>
+                <w:rFonts w:ascii="Century Schoolbook" w:hAnsi="Century Schoolbook"/>
+                <w:sz w:val="14"/>
+                <w:szCs w:val="14"/>
+              </w:rPr>
+            </w:pPr>
+            <w:r>
+              <w:rPr>
+                <w:rFonts w:ascii="Century Schoolbook" w:hAnsi="Century Schoolbook"/>
+                <w:sz w:val="14"/>
+                <w:szCs w:val="14"/>
+              </w:rPr>
+              <w:t>(15±6.7)</w:t>
             </w:r>
           </w:p>
         </w:tc>
@@ -2788,26 +2952,26 @@
                 <w:sz w:val="14"/>
                 <w:szCs w:val="14"/>
               </w:rPr>
-              <w:t>0.43±0.71</w:t>
-            </w:r>
-          </w:p>
-          <w:p>
-            <w:pPr>
-              <w:spacing w:line="480" w:lineRule="auto"/>
-              <w:jc w:val="center"/>
-              <w:rPr>
-                <w:rFonts w:ascii="Century Schoolbook" w:hAnsi="Century Schoolbook"/>
-                <w:sz w:val="14"/>
-                <w:szCs w:val="14"/>
-              </w:rPr>
-            </w:pPr>
-            <w:r>
-              <w:rPr>
-                <w:rFonts w:ascii="Century Schoolbook" w:hAnsi="Century Schoolbook"/>
-                <w:sz w:val="14"/>
-                <w:szCs w:val="14"/>
-              </w:rPr>
-              <w:t>(1.2±2.3)</w:t>
+              <w:t>4.3±3.7</w:t>
+            </w:r>
+          </w:p>
+          <w:p>
+            <w:pPr>
+              <w:spacing w:line="480" w:lineRule="auto"/>
+              <w:jc w:val="center"/>
+              <w:rPr>
+                <w:rFonts w:ascii="Century Schoolbook" w:hAnsi="Century Schoolbook"/>
+                <w:sz w:val="14"/>
+                <w:szCs w:val="14"/>
+              </w:rPr>
+            </w:pPr>
+            <w:r>
+              <w:rPr>
+                <w:rFonts w:ascii="Century Schoolbook" w:hAnsi="Century Schoolbook"/>
+                <w:sz w:val="14"/>
+                <w:szCs w:val="14"/>
+              </w:rPr>
+              <w:t>(15±9.2)</w:t>
             </w:r>
           </w:p>
         </w:tc>
@@ -2835,28 +2999,28 @@
                 <w:sz w:val="14"/>
                 <w:szCs w:val="14"/>
               </w:rPr>
-              <w:t>0.21±0.53</w:t>
-            </w:r>
-          </w:p>
-          <w:p>
-            <w:pPr>
-              <w:spacing w:line="480" w:lineRule="auto"/>
-              <w:jc w:val="center"/>
-              <w:rPr>
-                <w:rFonts w:ascii="Century Schoolbook" w:hAnsi="Century Schoolbook"/>
-                <w:bCs/>
-                <w:sz w:val="14"/>
-                <w:szCs w:val="14"/>
-              </w:rPr>
-            </w:pPr>
-            <w:r>
-              <w:rPr>
-                <w:rFonts w:ascii="Century Schoolbook" w:hAnsi="Century Schoolbook"/>
-                <w:bCs/>
-                <w:sz w:val="14"/>
-                <w:szCs w:val="14"/>
-              </w:rPr>
-              <w:t>(0.62±1.7)</w:t>
+              <w:t>4.3±3.9</w:t>
+            </w:r>
+          </w:p>
+          <w:p>
+            <w:pPr>
+              <w:spacing w:line="480" w:lineRule="auto"/>
+              <w:jc w:val="center"/>
+              <w:rPr>
+                <w:rFonts w:ascii="Century Schoolbook" w:hAnsi="Century Schoolbook"/>
+                <w:bCs/>
+                <w:sz w:val="14"/>
+                <w:szCs w:val="14"/>
+              </w:rPr>
+            </w:pPr>
+            <w:r>
+              <w:rPr>
+                <w:rFonts w:ascii="Century Schoolbook" w:hAnsi="Century Schoolbook"/>
+                <w:bCs/>
+                <w:sz w:val="14"/>
+                <w:szCs w:val="14"/>
+              </w:rPr>
+              <w:t>(15±7.9)</w:t>
             </w:r>
           </w:p>
         </w:tc>
@@ -2890,7 +3054,7 @@
                 <w:sz w:val="14"/>
                 <w:szCs w:val="14"/>
               </w:rPr>
-              <w:t>Stigmasterol</w:t>
+              <w:t>Stigmastanol</w:t>
             </w:r>
             <w:proofErr w:type="spellEnd"/>
           </w:p>
@@ -2915,26 +3079,26 @@
                 <w:sz w:val="14"/>
                 <w:szCs w:val="14"/>
               </w:rPr>
-              <w:t>39±36</w:t>
-            </w:r>
-          </w:p>
-          <w:p>
-            <w:pPr>
-              <w:spacing w:line="480" w:lineRule="auto"/>
-              <w:jc w:val="center"/>
-              <w:rPr>
-                <w:rFonts w:ascii="Century Schoolbook" w:hAnsi="Century Schoolbook"/>
-                <w:sz w:val="14"/>
-                <w:szCs w:val="14"/>
-              </w:rPr>
-            </w:pPr>
-            <w:r>
-              <w:rPr>
-                <w:rFonts w:ascii="Century Schoolbook" w:hAnsi="Century Schoolbook"/>
-                <w:sz w:val="14"/>
-                <w:szCs w:val="14"/>
-              </w:rPr>
-              <w:t>(0.77±0.74)</w:t>
+              <w:t>80±143</w:t>
+            </w:r>
+          </w:p>
+          <w:p>
+            <w:pPr>
+              <w:spacing w:line="480" w:lineRule="auto"/>
+              <w:jc w:val="center"/>
+              <w:rPr>
+                <w:rFonts w:ascii="Century Schoolbook" w:hAnsi="Century Schoolbook"/>
+                <w:sz w:val="14"/>
+                <w:szCs w:val="14"/>
+              </w:rPr>
+            </w:pPr>
+            <w:r>
+              <w:rPr>
+                <w:rFonts w:ascii="Century Schoolbook" w:hAnsi="Century Schoolbook"/>
+                <w:sz w:val="14"/>
+                <w:szCs w:val="14"/>
+              </w:rPr>
+              <w:t>(1.4±0.89)</w:t>
             </w:r>
           </w:p>
         </w:tc>
@@ -2958,26 +3122,26 @@
                 <w:sz w:val="14"/>
                 <w:szCs w:val="14"/>
               </w:rPr>
-              <w:t>35±36</w:t>
-            </w:r>
-          </w:p>
-          <w:p>
-            <w:pPr>
-              <w:spacing w:line="480" w:lineRule="auto"/>
-              <w:jc w:val="center"/>
-              <w:rPr>
-                <w:rFonts w:ascii="Century Schoolbook" w:hAnsi="Century Schoolbook"/>
-                <w:sz w:val="14"/>
-                <w:szCs w:val="14"/>
-              </w:rPr>
-            </w:pPr>
-            <w:r>
-              <w:rPr>
-                <w:rFonts w:ascii="Century Schoolbook" w:hAnsi="Century Schoolbook"/>
-                <w:sz w:val="14"/>
-                <w:szCs w:val="14"/>
-              </w:rPr>
-              <w:t>(1.4±0.62)</w:t>
+              <w:t>79±143</w:t>
+            </w:r>
+          </w:p>
+          <w:p>
+            <w:pPr>
+              <w:spacing w:line="480" w:lineRule="auto"/>
+              <w:jc w:val="center"/>
+              <w:rPr>
+                <w:rFonts w:ascii="Century Schoolbook" w:hAnsi="Century Schoolbook"/>
+                <w:sz w:val="14"/>
+                <w:szCs w:val="14"/>
+              </w:rPr>
+            </w:pPr>
+            <w:r>
+              <w:rPr>
+                <w:rFonts w:ascii="Century Schoolbook" w:hAnsi="Century Schoolbook"/>
+                <w:sz w:val="14"/>
+                <w:szCs w:val="14"/>
+              </w:rPr>
+              <w:t>(2.0±0.78)</w:t>
             </w:r>
           </w:p>
         </w:tc>
@@ -3003,28 +3167,28 @@
                 <w:sz w:val="14"/>
                 <w:szCs w:val="14"/>
               </w:rPr>
-              <w:t>37±35</w:t>
-            </w:r>
-          </w:p>
-          <w:p>
-            <w:pPr>
-              <w:spacing w:line="480" w:lineRule="auto"/>
-              <w:jc w:val="center"/>
-              <w:rPr>
-                <w:rFonts w:ascii="Century Schoolbook" w:hAnsi="Century Schoolbook"/>
-                <w:bCs/>
-                <w:sz w:val="14"/>
-                <w:szCs w:val="14"/>
-              </w:rPr>
-            </w:pPr>
-            <w:r>
-              <w:rPr>
-                <w:rFonts w:ascii="Century Schoolbook" w:hAnsi="Century Schoolbook"/>
-                <w:bCs/>
-                <w:sz w:val="14"/>
-                <w:szCs w:val="14"/>
-              </w:rPr>
-              <w:t>(1.0±0.74)</w:t>
+              <w:t>79±104</w:t>
+            </w:r>
+          </w:p>
+          <w:p>
+            <w:pPr>
+              <w:spacing w:line="480" w:lineRule="auto"/>
+              <w:jc w:val="center"/>
+              <w:rPr>
+                <w:rFonts w:ascii="Century Schoolbook" w:hAnsi="Century Schoolbook"/>
+                <w:bCs/>
+                <w:sz w:val="14"/>
+                <w:szCs w:val="14"/>
+              </w:rPr>
+            </w:pPr>
+            <w:r>
+              <w:rPr>
+                <w:rFonts w:ascii="Century Schoolbook" w:hAnsi="Century Schoolbook"/>
+                <w:bCs/>
+                <w:sz w:val="14"/>
+                <w:szCs w:val="14"/>
+              </w:rPr>
+              <w:t>(1.6±0.88)</w:t>
             </w:r>
           </w:p>
         </w:tc>
@@ -3064,26 +3228,26 @@
                 <w:sz w:val="14"/>
                 <w:szCs w:val="14"/>
               </w:rPr>
-              <w:t>4.4±4.1</w:t>
-            </w:r>
-          </w:p>
-          <w:p>
-            <w:pPr>
-              <w:spacing w:line="480" w:lineRule="auto"/>
-              <w:jc w:val="center"/>
-              <w:rPr>
-                <w:rFonts w:ascii="Century Schoolbook" w:hAnsi="Century Schoolbook"/>
-                <w:sz w:val="14"/>
-                <w:szCs w:val="14"/>
-              </w:rPr>
-            </w:pPr>
-            <w:r>
-              <w:rPr>
-                <w:rFonts w:ascii="Century Schoolbook" w:hAnsi="Century Schoolbook"/>
-                <w:sz w:val="14"/>
-                <w:szCs w:val="14"/>
-              </w:rPr>
-              <w:t>(15±6.7)</w:t>
+              <w:t>3.8±6.1</w:t>
+            </w:r>
+          </w:p>
+          <w:p>
+            <w:pPr>
+              <w:spacing w:line="480" w:lineRule="auto"/>
+              <w:jc w:val="center"/>
+              <w:rPr>
+                <w:rFonts w:ascii="Century Schoolbook" w:hAnsi="Century Schoolbook"/>
+                <w:sz w:val="14"/>
+                <w:szCs w:val="14"/>
+              </w:rPr>
+            </w:pPr>
+            <w:r>
+              <w:rPr>
+                <w:rFonts w:ascii="Century Schoolbook" w:hAnsi="Century Schoolbook"/>
+                <w:sz w:val="14"/>
+                <w:szCs w:val="14"/>
+              </w:rPr>
+              <w:t>(8.3±4.9)</w:t>
             </w:r>
           </w:p>
         </w:tc>
@@ -3107,26 +3271,26 @@
                 <w:sz w:val="14"/>
                 <w:szCs w:val="14"/>
               </w:rPr>
-              <w:t>4.3±3.7</w:t>
-            </w:r>
-          </w:p>
-          <w:p>
-            <w:pPr>
-              <w:spacing w:line="480" w:lineRule="auto"/>
-              <w:jc w:val="center"/>
-              <w:rPr>
-                <w:rFonts w:ascii="Century Schoolbook" w:hAnsi="Century Schoolbook"/>
-                <w:sz w:val="14"/>
-                <w:szCs w:val="14"/>
-              </w:rPr>
-            </w:pPr>
-            <w:r>
-              <w:rPr>
-                <w:rFonts w:ascii="Century Schoolbook" w:hAnsi="Century Schoolbook"/>
-                <w:sz w:val="14"/>
-                <w:szCs w:val="14"/>
-              </w:rPr>
-              <w:t>(15±9.2)</w:t>
+              <w:t>3.3±3.5</w:t>
+            </w:r>
+          </w:p>
+          <w:p>
+            <w:pPr>
+              <w:spacing w:line="480" w:lineRule="auto"/>
+              <w:jc w:val="center"/>
+              <w:rPr>
+                <w:rFonts w:ascii="Century Schoolbook" w:hAnsi="Century Schoolbook"/>
+                <w:sz w:val="14"/>
+                <w:szCs w:val="14"/>
+              </w:rPr>
+            </w:pPr>
+            <w:r>
+              <w:rPr>
+                <w:rFonts w:ascii="Century Schoolbook" w:hAnsi="Century Schoolbook"/>
+                <w:sz w:val="14"/>
+                <w:szCs w:val="14"/>
+              </w:rPr>
+              <w:t>(9.2±4.0)</w:t>
             </w:r>
           </w:p>
         </w:tc>
@@ -3154,28 +3318,28 @@
                 <w:sz w:val="14"/>
                 <w:szCs w:val="14"/>
               </w:rPr>
-              <w:t>4.3±3.9</w:t>
-            </w:r>
-          </w:p>
-          <w:p>
-            <w:pPr>
-              <w:spacing w:line="480" w:lineRule="auto"/>
-              <w:jc w:val="center"/>
-              <w:rPr>
-                <w:rFonts w:ascii="Century Schoolbook" w:hAnsi="Century Schoolbook"/>
-                <w:bCs/>
-                <w:sz w:val="14"/>
-                <w:szCs w:val="14"/>
-              </w:rPr>
-            </w:pPr>
-            <w:r>
-              <w:rPr>
-                <w:rFonts w:ascii="Century Schoolbook" w:hAnsi="Century Schoolbook"/>
-                <w:bCs/>
-                <w:sz w:val="14"/>
-                <w:szCs w:val="14"/>
-              </w:rPr>
-              <w:t>(15±7.9)</w:t>
+              <w:t>3.6±4.9</w:t>
+            </w:r>
+          </w:p>
+          <w:p>
+            <w:pPr>
+              <w:spacing w:line="480" w:lineRule="auto"/>
+              <w:jc w:val="center"/>
+              <w:rPr>
+                <w:rFonts w:ascii="Century Schoolbook" w:hAnsi="Century Schoolbook"/>
+                <w:bCs/>
+                <w:sz w:val="14"/>
+                <w:szCs w:val="14"/>
+              </w:rPr>
+            </w:pPr>
+            <w:r>
+              <w:rPr>
+                <w:rFonts w:ascii="Century Schoolbook" w:hAnsi="Century Schoolbook"/>
+                <w:bCs/>
+                <w:sz w:val="14"/>
+                <w:szCs w:val="14"/>
+              </w:rPr>
+              <w:t>(8.7±4.4)</w:t>
             </w:r>
           </w:p>
         </w:tc>
@@ -3209,7 +3373,7 @@
                 <w:sz w:val="14"/>
                 <w:szCs w:val="14"/>
               </w:rPr>
-              <w:t>Stigmastanol</w:t>
+              <w:t>Campesterol</w:t>
             </w:r>
             <w:proofErr w:type="spellEnd"/>
           </w:p>
@@ -3234,26 +3398,26 @@
                 <w:sz w:val="14"/>
                 <w:szCs w:val="14"/>
               </w:rPr>
-              <w:t>80±143</w:t>
-            </w:r>
-          </w:p>
-          <w:p>
-            <w:pPr>
-              <w:spacing w:line="480" w:lineRule="auto"/>
-              <w:jc w:val="center"/>
-              <w:rPr>
-                <w:rFonts w:ascii="Century Schoolbook" w:hAnsi="Century Schoolbook"/>
-                <w:sz w:val="14"/>
-                <w:szCs w:val="14"/>
-              </w:rPr>
-            </w:pPr>
-            <w:r>
-              <w:rPr>
-                <w:rFonts w:ascii="Century Schoolbook" w:hAnsi="Century Schoolbook"/>
-                <w:sz w:val="14"/>
-                <w:szCs w:val="14"/>
-              </w:rPr>
-              <w:t>(1.4±0.89)</w:t>
+              <w:t>28±27</w:t>
+            </w:r>
+          </w:p>
+          <w:p>
+            <w:pPr>
+              <w:spacing w:line="480" w:lineRule="auto"/>
+              <w:jc w:val="center"/>
+              <w:rPr>
+                <w:rFonts w:ascii="Century Schoolbook" w:hAnsi="Century Schoolbook"/>
+                <w:sz w:val="14"/>
+                <w:szCs w:val="14"/>
+              </w:rPr>
+            </w:pPr>
+            <w:r>
+              <w:rPr>
+                <w:rFonts w:ascii="Century Schoolbook" w:hAnsi="Century Schoolbook"/>
+                <w:sz w:val="14"/>
+                <w:szCs w:val="14"/>
+              </w:rPr>
+              <w:t>(0.82±1.0)</w:t>
             </w:r>
           </w:p>
         </w:tc>
@@ -3277,26 +3441,26 @@
                 <w:sz w:val="14"/>
                 <w:szCs w:val="14"/>
               </w:rPr>
-              <w:t>79±143</w:t>
-            </w:r>
-          </w:p>
-          <w:p>
-            <w:pPr>
-              <w:spacing w:line="480" w:lineRule="auto"/>
-              <w:jc w:val="center"/>
-              <w:rPr>
-                <w:rFonts w:ascii="Century Schoolbook" w:hAnsi="Century Schoolbook"/>
-                <w:sz w:val="14"/>
-                <w:szCs w:val="14"/>
-              </w:rPr>
-            </w:pPr>
-            <w:r>
-              <w:rPr>
-                <w:rFonts w:ascii="Century Schoolbook" w:hAnsi="Century Schoolbook"/>
-                <w:sz w:val="14"/>
-                <w:szCs w:val="14"/>
-              </w:rPr>
-              <w:t>(2.0±0.78)</w:t>
+              <w:t>33±27</w:t>
+            </w:r>
+          </w:p>
+          <w:p>
+            <w:pPr>
+              <w:spacing w:line="480" w:lineRule="auto"/>
+              <w:jc w:val="center"/>
+              <w:rPr>
+                <w:rFonts w:ascii="Century Schoolbook" w:hAnsi="Century Schoolbook"/>
+                <w:sz w:val="14"/>
+                <w:szCs w:val="14"/>
+              </w:rPr>
+            </w:pPr>
+            <w:r>
+              <w:rPr>
+                <w:rFonts w:ascii="Century Schoolbook" w:hAnsi="Century Schoolbook"/>
+                <w:sz w:val="14"/>
+                <w:szCs w:val="14"/>
+              </w:rPr>
+              <w:t>(1.5±0.63)</w:t>
             </w:r>
           </w:p>
         </w:tc>
@@ -3322,28 +3486,28 @@
                 <w:sz w:val="14"/>
                 <w:szCs w:val="14"/>
               </w:rPr>
-              <w:t>79±104</w:t>
-            </w:r>
-          </w:p>
-          <w:p>
-            <w:pPr>
-              <w:spacing w:line="480" w:lineRule="auto"/>
-              <w:jc w:val="center"/>
-              <w:rPr>
-                <w:rFonts w:ascii="Century Schoolbook" w:hAnsi="Century Schoolbook"/>
-                <w:bCs/>
-                <w:sz w:val="14"/>
-                <w:szCs w:val="14"/>
-              </w:rPr>
-            </w:pPr>
-            <w:r>
-              <w:rPr>
-                <w:rFonts w:ascii="Century Schoolbook" w:hAnsi="Century Schoolbook"/>
-                <w:bCs/>
-                <w:sz w:val="14"/>
-                <w:szCs w:val="14"/>
-              </w:rPr>
-              <w:t>(1.6±0.88)</w:t>
+              <w:t>30±30</w:t>
+            </w:r>
+          </w:p>
+          <w:p>
+            <w:pPr>
+              <w:spacing w:line="480" w:lineRule="auto"/>
+              <w:jc w:val="center"/>
+              <w:rPr>
+                <w:rFonts w:ascii="Century Schoolbook" w:hAnsi="Century Schoolbook"/>
+                <w:bCs/>
+                <w:sz w:val="14"/>
+                <w:szCs w:val="14"/>
+              </w:rPr>
+            </w:pPr>
+            <w:r>
+              <w:rPr>
+                <w:rFonts w:ascii="Century Schoolbook" w:hAnsi="Century Schoolbook"/>
+                <w:bCs/>
+                <w:sz w:val="14"/>
+                <w:szCs w:val="14"/>
+              </w:rPr>
+              <w:t>(1.1±0.92)</w:t>
             </w:r>
           </w:p>
         </w:tc>
@@ -3383,26 +3547,26 @@
                 <w:sz w:val="14"/>
                 <w:szCs w:val="14"/>
               </w:rPr>
-              <w:t>3.8±6.1</w:t>
-            </w:r>
-          </w:p>
-          <w:p>
-            <w:pPr>
-              <w:spacing w:line="480" w:lineRule="auto"/>
-              <w:jc w:val="center"/>
-              <w:rPr>
-                <w:rFonts w:ascii="Century Schoolbook" w:hAnsi="Century Schoolbook"/>
-                <w:sz w:val="14"/>
-                <w:szCs w:val="14"/>
-              </w:rPr>
-            </w:pPr>
-            <w:r>
-              <w:rPr>
-                <w:rFonts w:ascii="Century Schoolbook" w:hAnsi="Century Schoolbook"/>
-                <w:sz w:val="14"/>
-                <w:szCs w:val="14"/>
-              </w:rPr>
-              <w:t>(8.3±4.9)</w:t>
+              <w:t>4.2±4.5</w:t>
+            </w:r>
+          </w:p>
+          <w:p>
+            <w:pPr>
+              <w:spacing w:line="480" w:lineRule="auto"/>
+              <w:jc w:val="center"/>
+              <w:rPr>
+                <w:rFonts w:ascii="Century Schoolbook" w:hAnsi="Century Schoolbook"/>
+                <w:sz w:val="14"/>
+                <w:szCs w:val="14"/>
+              </w:rPr>
+            </w:pPr>
+            <w:r>
+              <w:rPr>
+                <w:rFonts w:ascii="Century Schoolbook" w:hAnsi="Century Schoolbook"/>
+                <w:sz w:val="14"/>
+                <w:szCs w:val="14"/>
+              </w:rPr>
+              <w:t>(12±4.4)</w:t>
             </w:r>
           </w:p>
         </w:tc>
@@ -3426,26 +3590,26 @@
                 <w:sz w:val="14"/>
                 <w:szCs w:val="14"/>
               </w:rPr>
-              <w:t>3.3±3.5</w:t>
-            </w:r>
-          </w:p>
-          <w:p>
-            <w:pPr>
-              <w:spacing w:line="480" w:lineRule="auto"/>
-              <w:jc w:val="center"/>
-              <w:rPr>
-                <w:rFonts w:ascii="Century Schoolbook" w:hAnsi="Century Schoolbook"/>
-                <w:sz w:val="14"/>
-                <w:szCs w:val="14"/>
-              </w:rPr>
-            </w:pPr>
-            <w:r>
-              <w:rPr>
-                <w:rFonts w:ascii="Century Schoolbook" w:hAnsi="Century Schoolbook"/>
-                <w:sz w:val="14"/>
-                <w:szCs w:val="14"/>
-              </w:rPr>
-              <w:t>(9.2±4.0)</w:t>
+              <w:t>4.0±3.9</w:t>
+            </w:r>
+          </w:p>
+          <w:p>
+            <w:pPr>
+              <w:spacing w:line="480" w:lineRule="auto"/>
+              <w:jc w:val="center"/>
+              <w:rPr>
+                <w:rFonts w:ascii="Century Schoolbook" w:hAnsi="Century Schoolbook"/>
+                <w:sz w:val="14"/>
+                <w:szCs w:val="14"/>
+              </w:rPr>
+            </w:pPr>
+            <w:r>
+              <w:rPr>
+                <w:rFonts w:ascii="Century Schoolbook" w:hAnsi="Century Schoolbook"/>
+                <w:sz w:val="14"/>
+                <w:szCs w:val="14"/>
+              </w:rPr>
+              <w:t>(14±15)</w:t>
             </w:r>
           </w:p>
         </w:tc>
@@ -3473,28 +3637,28 @@
                 <w:sz w:val="14"/>
                 <w:szCs w:val="14"/>
               </w:rPr>
-              <w:t>3.6±4.9</w:t>
-            </w:r>
-          </w:p>
-          <w:p>
-            <w:pPr>
-              <w:spacing w:line="480" w:lineRule="auto"/>
-              <w:jc w:val="center"/>
-              <w:rPr>
-                <w:rFonts w:ascii="Century Schoolbook" w:hAnsi="Century Schoolbook"/>
-                <w:bCs/>
-                <w:sz w:val="14"/>
-                <w:szCs w:val="14"/>
-              </w:rPr>
-            </w:pPr>
-            <w:r>
-              <w:rPr>
-                <w:rFonts w:ascii="Century Schoolbook" w:hAnsi="Century Schoolbook"/>
-                <w:bCs/>
-                <w:sz w:val="14"/>
-                <w:szCs w:val="14"/>
-              </w:rPr>
-              <w:t>(8.7±4.4)</w:t>
+              <w:t>4.1±4.2</w:t>
+            </w:r>
+          </w:p>
+          <w:p>
+            <w:pPr>
+              <w:spacing w:line="480" w:lineRule="auto"/>
+              <w:jc w:val="center"/>
+              <w:rPr>
+                <w:rFonts w:ascii="Century Schoolbook" w:hAnsi="Century Schoolbook"/>
+                <w:bCs/>
+                <w:sz w:val="14"/>
+                <w:szCs w:val="14"/>
+              </w:rPr>
+            </w:pPr>
+            <w:r>
+              <w:rPr>
+                <w:rFonts w:ascii="Century Schoolbook" w:hAnsi="Century Schoolbook"/>
+                <w:bCs/>
+                <w:sz w:val="14"/>
+                <w:szCs w:val="14"/>
+              </w:rPr>
+              <w:t>(13±11)</w:t>
             </w:r>
           </w:p>
         </w:tc>
@@ -3528,7 +3692,16 @@
                 <w:sz w:val="14"/>
                 <w:szCs w:val="14"/>
               </w:rPr>
-              <w:t>Campesterol</w:t>
+              <w:t>Dihydrobrassicaster</w:t>
+            </w:r>
+            <w:r>
+              <w:rPr>
+                <w:rFonts w:ascii="Century Schoolbook" w:hAnsi="Century Schoolbook"/>
+                <w:bCs/>
+                <w:sz w:val="14"/>
+                <w:szCs w:val="14"/>
+              </w:rPr>
+              <w:t>ol</w:t>
             </w:r>
             <w:proofErr w:type="spellEnd"/>
           </w:p>
@@ -3553,26 +3726,26 @@
                 <w:sz w:val="14"/>
                 <w:szCs w:val="14"/>
               </w:rPr>
-              <w:t>28±27</w:t>
-            </w:r>
-          </w:p>
-          <w:p>
-            <w:pPr>
-              <w:spacing w:line="480" w:lineRule="auto"/>
-              <w:jc w:val="center"/>
-              <w:rPr>
-                <w:rFonts w:ascii="Century Schoolbook" w:hAnsi="Century Schoolbook"/>
-                <w:sz w:val="14"/>
-                <w:szCs w:val="14"/>
-              </w:rPr>
-            </w:pPr>
-            <w:r>
-              <w:rPr>
-                <w:rFonts w:ascii="Century Schoolbook" w:hAnsi="Century Schoolbook"/>
-                <w:sz w:val="14"/>
-                <w:szCs w:val="14"/>
-              </w:rPr>
-              <w:t>(0.82±1.0)</w:t>
+              <w:t>0.45±0.39</w:t>
+            </w:r>
+          </w:p>
+          <w:p>
+            <w:pPr>
+              <w:spacing w:line="480" w:lineRule="auto"/>
+              <w:jc w:val="center"/>
+              <w:rPr>
+                <w:rFonts w:ascii="Century Schoolbook" w:hAnsi="Century Schoolbook"/>
+                <w:sz w:val="14"/>
+                <w:szCs w:val="14"/>
+              </w:rPr>
+            </w:pPr>
+            <w:r>
+              <w:rPr>
+                <w:rFonts w:ascii="Century Schoolbook" w:hAnsi="Century Schoolbook"/>
+                <w:sz w:val="14"/>
+                <w:szCs w:val="14"/>
+              </w:rPr>
+              <w:t>(0.0055±0.0089)</w:t>
             </w:r>
           </w:p>
         </w:tc>
@@ -3596,26 +3769,26 @@
                 <w:sz w:val="14"/>
                 <w:szCs w:val="14"/>
               </w:rPr>
-              <w:t>33±27</w:t>
-            </w:r>
-          </w:p>
-          <w:p>
-            <w:pPr>
-              <w:spacing w:line="480" w:lineRule="auto"/>
-              <w:jc w:val="center"/>
-              <w:rPr>
-                <w:rFonts w:ascii="Century Schoolbook" w:hAnsi="Century Schoolbook"/>
-                <w:sz w:val="14"/>
-                <w:szCs w:val="14"/>
-              </w:rPr>
-            </w:pPr>
-            <w:r>
-              <w:rPr>
-                <w:rFonts w:ascii="Century Schoolbook" w:hAnsi="Century Schoolbook"/>
-                <w:sz w:val="14"/>
-                <w:szCs w:val="14"/>
-              </w:rPr>
-              <w:t>(1.5±0.63)</w:t>
+              <w:t>0.22±0.39</w:t>
+            </w:r>
+          </w:p>
+          <w:p>
+            <w:pPr>
+              <w:spacing w:line="480" w:lineRule="auto"/>
+              <w:jc w:val="center"/>
+              <w:rPr>
+                <w:rFonts w:ascii="Century Schoolbook" w:hAnsi="Century Schoolbook"/>
+                <w:sz w:val="14"/>
+                <w:szCs w:val="14"/>
+              </w:rPr>
+            </w:pPr>
+            <w:r>
+              <w:rPr>
+                <w:rFonts w:ascii="Century Schoolbook" w:hAnsi="Century Schoolbook"/>
+                <w:sz w:val="14"/>
+                <w:szCs w:val="14"/>
+              </w:rPr>
+              <w:t>(0.0085±0.020)</w:t>
             </w:r>
           </w:p>
         </w:tc>
@@ -3641,28 +3814,28 @@
                 <w:sz w:val="14"/>
                 <w:szCs w:val="14"/>
               </w:rPr>
-              <w:t>30±30</w:t>
-            </w:r>
-          </w:p>
-          <w:p>
-            <w:pPr>
-              <w:spacing w:line="480" w:lineRule="auto"/>
-              <w:jc w:val="center"/>
-              <w:rPr>
-                <w:rFonts w:ascii="Century Schoolbook" w:hAnsi="Century Schoolbook"/>
-                <w:bCs/>
-                <w:sz w:val="14"/>
-                <w:szCs w:val="14"/>
-              </w:rPr>
-            </w:pPr>
-            <w:r>
-              <w:rPr>
-                <w:rFonts w:ascii="Century Schoolbook" w:hAnsi="Century Schoolbook"/>
-                <w:bCs/>
-                <w:sz w:val="14"/>
-                <w:szCs w:val="14"/>
-              </w:rPr>
-              <w:t>(1.1±0.92)</w:t>
+              <w:t>0.34±0.48</w:t>
+            </w:r>
+          </w:p>
+          <w:p>
+            <w:pPr>
+              <w:spacing w:line="480" w:lineRule="auto"/>
+              <w:jc w:val="center"/>
+              <w:rPr>
+                <w:rFonts w:ascii="Century Schoolbook" w:hAnsi="Century Schoolbook"/>
+                <w:bCs/>
+                <w:sz w:val="14"/>
+                <w:szCs w:val="14"/>
+              </w:rPr>
+            </w:pPr>
+            <w:r>
+              <w:rPr>
+                <w:rFonts w:ascii="Century Schoolbook" w:hAnsi="Century Schoolbook"/>
+                <w:bCs/>
+                <w:sz w:val="14"/>
+                <w:szCs w:val="14"/>
+              </w:rPr>
+              <w:t>(0.0069±0.015)</w:t>
             </w:r>
           </w:p>
         </w:tc>
@@ -3702,26 +3875,26 @@
                 <w:sz w:val="14"/>
                 <w:szCs w:val="14"/>
               </w:rPr>
-              <w:t>4.2±4.5</w:t>
-            </w:r>
-          </w:p>
-          <w:p>
-            <w:pPr>
-              <w:spacing w:line="480" w:lineRule="auto"/>
-              <w:jc w:val="center"/>
-              <w:rPr>
-                <w:rFonts w:ascii="Century Schoolbook" w:hAnsi="Century Schoolbook"/>
-                <w:sz w:val="14"/>
-                <w:szCs w:val="14"/>
-              </w:rPr>
-            </w:pPr>
-            <w:r>
-              <w:rPr>
-                <w:rFonts w:ascii="Century Schoolbook" w:hAnsi="Century Schoolbook"/>
-                <w:sz w:val="14"/>
-                <w:szCs w:val="14"/>
-              </w:rPr>
-              <w:t>(12±4.4)</w:t>
+              <w:t>0.17±0.68</w:t>
+            </w:r>
+          </w:p>
+          <w:p>
+            <w:pPr>
+              <w:spacing w:line="480" w:lineRule="auto"/>
+              <w:jc w:val="center"/>
+              <w:rPr>
+                <w:rFonts w:ascii="Century Schoolbook" w:hAnsi="Century Schoolbook"/>
+                <w:sz w:val="14"/>
+                <w:szCs w:val="14"/>
+              </w:rPr>
+            </w:pPr>
+            <w:r>
+              <w:rPr>
+                <w:rFonts w:ascii="Century Schoolbook" w:hAnsi="Century Schoolbook"/>
+                <w:sz w:val="14"/>
+                <w:szCs w:val="14"/>
+              </w:rPr>
+              <w:t>(0.49±1.8)</w:t>
             </w:r>
           </w:p>
         </w:tc>
@@ -3745,26 +3918,26 @@
                 <w:sz w:val="14"/>
                 <w:szCs w:val="14"/>
               </w:rPr>
-              <w:t>4.0±3.9</w:t>
-            </w:r>
-          </w:p>
-          <w:p>
-            <w:pPr>
-              <w:spacing w:line="480" w:lineRule="auto"/>
-              <w:jc w:val="center"/>
-              <w:rPr>
-                <w:rFonts w:ascii="Century Schoolbook" w:hAnsi="Century Schoolbook"/>
-                <w:sz w:val="14"/>
-                <w:szCs w:val="14"/>
-              </w:rPr>
-            </w:pPr>
-            <w:r>
-              <w:rPr>
-                <w:rFonts w:ascii="Century Schoolbook" w:hAnsi="Century Schoolbook"/>
-                <w:sz w:val="14"/>
-                <w:szCs w:val="14"/>
-              </w:rPr>
-              <w:t>(14±15)</w:t>
+              <w:t>0.26±0.71</w:t>
+            </w:r>
+          </w:p>
+          <w:p>
+            <w:pPr>
+              <w:spacing w:line="480" w:lineRule="auto"/>
+              <w:jc w:val="center"/>
+              <w:rPr>
+                <w:rFonts w:ascii="Century Schoolbook" w:hAnsi="Century Schoolbook"/>
+                <w:sz w:val="14"/>
+                <w:szCs w:val="14"/>
+              </w:rPr>
+            </w:pPr>
+            <w:r>
+              <w:rPr>
+                <w:rFonts w:ascii="Century Schoolbook" w:hAnsi="Century Schoolbook"/>
+                <w:sz w:val="14"/>
+                <w:szCs w:val="14"/>
+              </w:rPr>
+              <w:t>(0.80±1.8)</w:t>
             </w:r>
           </w:p>
         </w:tc>
@@ -3792,28 +3965,28 @@
                 <w:sz w:val="14"/>
                 <w:szCs w:val="14"/>
               </w:rPr>
-              <w:t>4.1±4.2</w:t>
-            </w:r>
-          </w:p>
-          <w:p>
-            <w:pPr>
-              <w:spacing w:line="480" w:lineRule="auto"/>
-              <w:jc w:val="center"/>
-              <w:rPr>
-                <w:rFonts w:ascii="Century Schoolbook" w:hAnsi="Century Schoolbook"/>
-                <w:bCs/>
-                <w:sz w:val="14"/>
-                <w:szCs w:val="14"/>
-              </w:rPr>
-            </w:pPr>
-            <w:r>
-              <w:rPr>
-                <w:rFonts w:ascii="Century Schoolbook" w:hAnsi="Century Schoolbook"/>
-                <w:bCs/>
-                <w:sz w:val="14"/>
-                <w:szCs w:val="14"/>
-              </w:rPr>
-              <w:t>(13±11)</w:t>
+              <w:t>0.22±0.68</w:t>
+            </w:r>
+          </w:p>
+          <w:p>
+            <w:pPr>
+              <w:spacing w:line="480" w:lineRule="auto"/>
+              <w:jc w:val="center"/>
+              <w:rPr>
+                <w:rFonts w:ascii="Century Schoolbook" w:hAnsi="Century Schoolbook"/>
+                <w:bCs/>
+                <w:sz w:val="14"/>
+                <w:szCs w:val="14"/>
+              </w:rPr>
+            </w:pPr>
+            <w:r>
+              <w:rPr>
+                <w:rFonts w:ascii="Century Schoolbook" w:hAnsi="Century Schoolbook"/>
+                <w:bCs/>
+                <w:sz w:val="14"/>
+                <w:szCs w:val="14"/>
+              </w:rPr>
+              <w:t>(0.64±1.8)</w:t>
             </w:r>
           </w:p>
         </w:tc>
@@ -3847,16 +4020,7 @@
                 <w:sz w:val="14"/>
                 <w:szCs w:val="14"/>
               </w:rPr>
-              <w:t>Dihydrobrassicaster</w:t>
-            </w:r>
-            <w:r>
-              <w:rPr>
-                <w:rFonts w:ascii="Century Schoolbook" w:hAnsi="Century Schoolbook"/>
-                <w:bCs/>
-                <w:sz w:val="14"/>
-                <w:szCs w:val="14"/>
-              </w:rPr>
-              <w:t>ol</w:t>
+              <w:t>Brassicasterol</w:t>
             </w:r>
             <w:proofErr w:type="spellEnd"/>
           </w:p>
@@ -3881,26 +4045,26 @@
                 <w:sz w:val="14"/>
                 <w:szCs w:val="14"/>
               </w:rPr>
-              <w:t>0.45±0.39</w:t>
-            </w:r>
-          </w:p>
-          <w:p>
-            <w:pPr>
-              <w:spacing w:line="480" w:lineRule="auto"/>
-              <w:jc w:val="center"/>
-              <w:rPr>
-                <w:rFonts w:ascii="Century Schoolbook" w:hAnsi="Century Schoolbook"/>
-                <w:sz w:val="14"/>
-                <w:szCs w:val="14"/>
-              </w:rPr>
-            </w:pPr>
-            <w:r>
-              <w:rPr>
-                <w:rFonts w:ascii="Century Schoolbook" w:hAnsi="Century Schoolbook"/>
-                <w:sz w:val="14"/>
-                <w:szCs w:val="14"/>
-              </w:rPr>
-              <w:t>(0.0055±0.0089)</w:t>
+              <w:t>0.14±0.29</w:t>
+            </w:r>
+          </w:p>
+          <w:p>
+            <w:pPr>
+              <w:spacing w:line="480" w:lineRule="auto"/>
+              <w:jc w:val="center"/>
+              <w:rPr>
+                <w:rFonts w:ascii="Century Schoolbook" w:hAnsi="Century Schoolbook"/>
+                <w:sz w:val="14"/>
+                <w:szCs w:val="14"/>
+              </w:rPr>
+            </w:pPr>
+            <w:r>
+              <w:rPr>
+                <w:rFonts w:ascii="Century Schoolbook" w:hAnsi="Century Schoolbook"/>
+                <w:sz w:val="14"/>
+                <w:szCs w:val="14"/>
+              </w:rPr>
+              <w:t>(0.0029±0.0066)</w:t>
             </w:r>
           </w:p>
         </w:tc>
@@ -3924,26 +4088,26 @@
                 <w:sz w:val="14"/>
                 <w:szCs w:val="14"/>
               </w:rPr>
-              <w:t>0.22±0.39</w:t>
-            </w:r>
-          </w:p>
-          <w:p>
-            <w:pPr>
-              <w:spacing w:line="480" w:lineRule="auto"/>
-              <w:jc w:val="center"/>
-              <w:rPr>
-                <w:rFonts w:ascii="Century Schoolbook" w:hAnsi="Century Schoolbook"/>
-                <w:sz w:val="14"/>
-                <w:szCs w:val="14"/>
-              </w:rPr>
-            </w:pPr>
-            <w:r>
-              <w:rPr>
-                <w:rFonts w:ascii="Century Schoolbook" w:hAnsi="Century Schoolbook"/>
-                <w:sz w:val="14"/>
-                <w:szCs w:val="14"/>
-              </w:rPr>
-              <w:t>(0.0085±0.020)</w:t>
+              <w:t>0.11±0.29</w:t>
+            </w:r>
+          </w:p>
+          <w:p>
+            <w:pPr>
+              <w:spacing w:line="480" w:lineRule="auto"/>
+              <w:jc w:val="center"/>
+              <w:rPr>
+                <w:rFonts w:ascii="Century Schoolbook" w:hAnsi="Century Schoolbook"/>
+                <w:sz w:val="14"/>
+                <w:szCs w:val="14"/>
+              </w:rPr>
+            </w:pPr>
+            <w:r>
+              <w:rPr>
+                <w:rFonts w:ascii="Century Schoolbook" w:hAnsi="Century Schoolbook"/>
+                <w:sz w:val="14"/>
+                <w:szCs w:val="14"/>
+              </w:rPr>
+              <w:t>(0.0061±0.018)</w:t>
             </w:r>
           </w:p>
         </w:tc>
@@ -3969,28 +4133,28 @@
                 <w:sz w:val="14"/>
                 <w:szCs w:val="14"/>
               </w:rPr>
-              <w:t>0.34±0.48</w:t>
-            </w:r>
-          </w:p>
-          <w:p>
-            <w:pPr>
-              <w:spacing w:line="480" w:lineRule="auto"/>
-              <w:jc w:val="center"/>
-              <w:rPr>
-                <w:rFonts w:ascii="Century Schoolbook" w:hAnsi="Century Schoolbook"/>
-                <w:bCs/>
-                <w:sz w:val="14"/>
-                <w:szCs w:val="14"/>
-              </w:rPr>
-            </w:pPr>
-            <w:r>
-              <w:rPr>
-                <w:rFonts w:ascii="Century Schoolbook" w:hAnsi="Century Schoolbook"/>
-                <w:bCs/>
-                <w:sz w:val="14"/>
-                <w:szCs w:val="14"/>
-              </w:rPr>
-              <w:t>(0.0069±0.015)</w:t>
+              <w:t>0.13±0.27</w:t>
+            </w:r>
+          </w:p>
+          <w:p>
+            <w:pPr>
+              <w:spacing w:line="480" w:lineRule="auto"/>
+              <w:jc w:val="center"/>
+              <w:rPr>
+                <w:rFonts w:ascii="Century Schoolbook" w:hAnsi="Century Schoolbook"/>
+                <w:bCs/>
+                <w:sz w:val="14"/>
+                <w:szCs w:val="14"/>
+              </w:rPr>
+            </w:pPr>
+            <w:r>
+              <w:rPr>
+                <w:rFonts w:ascii="Century Schoolbook" w:hAnsi="Century Schoolbook"/>
+                <w:bCs/>
+                <w:sz w:val="14"/>
+                <w:szCs w:val="14"/>
+              </w:rPr>
+              <w:t>(0.0044±0.013)</w:t>
             </w:r>
           </w:p>
         </w:tc>
@@ -4030,26 +4194,26 @@
                 <w:sz w:val="14"/>
                 <w:szCs w:val="14"/>
               </w:rPr>
-              <w:t>0.17±0.68</w:t>
-            </w:r>
-          </w:p>
-          <w:p>
-            <w:pPr>
-              <w:spacing w:line="480" w:lineRule="auto"/>
-              <w:jc w:val="center"/>
-              <w:rPr>
-                <w:rFonts w:ascii="Century Schoolbook" w:hAnsi="Century Schoolbook"/>
-                <w:sz w:val="14"/>
-                <w:szCs w:val="14"/>
-              </w:rPr>
-            </w:pPr>
-            <w:r>
-              <w:rPr>
-                <w:rFonts w:ascii="Century Schoolbook" w:hAnsi="Century Schoolbook"/>
-                <w:sz w:val="14"/>
-                <w:szCs w:val="14"/>
-              </w:rPr>
-              <w:t>(0.49±1.8)</w:t>
+              <w:t>0.041±0.13</w:t>
+            </w:r>
+          </w:p>
+          <w:p>
+            <w:pPr>
+              <w:spacing w:line="480" w:lineRule="auto"/>
+              <w:jc w:val="center"/>
+              <w:rPr>
+                <w:rFonts w:ascii="Century Schoolbook" w:hAnsi="Century Schoolbook"/>
+                <w:sz w:val="14"/>
+                <w:szCs w:val="14"/>
+              </w:rPr>
+            </w:pPr>
+            <w:r>
+              <w:rPr>
+                <w:rFonts w:ascii="Century Schoolbook" w:hAnsi="Century Schoolbook"/>
+                <w:sz w:val="14"/>
+                <w:szCs w:val="14"/>
+              </w:rPr>
+              <w:t>(0.13±0.36)</w:t>
             </w:r>
           </w:p>
         </w:tc>
@@ -4073,26 +4237,26 @@
                 <w:sz w:val="14"/>
                 <w:szCs w:val="14"/>
               </w:rPr>
-              <w:t>0.26±0.71</w:t>
-            </w:r>
-          </w:p>
-          <w:p>
-            <w:pPr>
-              <w:spacing w:line="480" w:lineRule="auto"/>
-              <w:jc w:val="center"/>
-              <w:rPr>
-                <w:rFonts w:ascii="Century Schoolbook" w:hAnsi="Century Schoolbook"/>
-                <w:sz w:val="14"/>
-                <w:szCs w:val="14"/>
-              </w:rPr>
-            </w:pPr>
-            <w:r>
-              <w:rPr>
-                <w:rFonts w:ascii="Century Schoolbook" w:hAnsi="Century Schoolbook"/>
-                <w:sz w:val="14"/>
-                <w:szCs w:val="14"/>
-              </w:rPr>
-              <w:t>(0.80±1.8)</w:t>
+              <w:t>0.12±0.31</w:t>
+            </w:r>
+          </w:p>
+          <w:p>
+            <w:pPr>
+              <w:spacing w:line="480" w:lineRule="auto"/>
+              <w:jc w:val="center"/>
+              <w:rPr>
+                <w:rFonts w:ascii="Century Schoolbook" w:hAnsi="Century Schoolbook"/>
+                <w:sz w:val="14"/>
+                <w:szCs w:val="14"/>
+              </w:rPr>
+            </w:pPr>
+            <w:r>
+              <w:rPr>
+                <w:rFonts w:ascii="Century Schoolbook" w:hAnsi="Century Schoolbook"/>
+                <w:sz w:val="14"/>
+                <w:szCs w:val="14"/>
+              </w:rPr>
+              <w:t>(0.45±1.0)</w:t>
             </w:r>
           </w:p>
         </w:tc>
@@ -4120,28 +4284,28 @@
                 <w:sz w:val="14"/>
                 <w:szCs w:val="14"/>
               </w:rPr>
-              <w:t>0.22±0.68</w:t>
-            </w:r>
-          </w:p>
-          <w:p>
-            <w:pPr>
-              <w:spacing w:line="480" w:lineRule="auto"/>
-              <w:jc w:val="center"/>
-              <w:rPr>
-                <w:rFonts w:ascii="Century Schoolbook" w:hAnsi="Century Schoolbook"/>
-                <w:bCs/>
-                <w:sz w:val="14"/>
-                <w:szCs w:val="14"/>
-              </w:rPr>
-            </w:pPr>
-            <w:r>
-              <w:rPr>
-                <w:rFonts w:ascii="Century Schoolbook" w:hAnsi="Century Schoolbook"/>
-                <w:bCs/>
-                <w:sz w:val="14"/>
-                <w:szCs w:val="14"/>
-              </w:rPr>
-              <w:t>(0.64±1.8)</w:t>
+              <w:t>0.078±0.23</w:t>
+            </w:r>
+          </w:p>
+          <w:p>
+            <w:pPr>
+              <w:spacing w:line="480" w:lineRule="auto"/>
+              <w:jc w:val="center"/>
+              <w:rPr>
+                <w:rFonts w:ascii="Century Schoolbook" w:hAnsi="Century Schoolbook"/>
+                <w:bCs/>
+                <w:sz w:val="14"/>
+                <w:szCs w:val="14"/>
+              </w:rPr>
+            </w:pPr>
+            <w:r>
+              <w:rPr>
+                <w:rFonts w:ascii="Century Schoolbook" w:hAnsi="Century Schoolbook"/>
+                <w:bCs/>
+                <w:sz w:val="14"/>
+                <w:szCs w:val="14"/>
+              </w:rPr>
+              <w:t>(0.29±0.72)</w:t>
             </w:r>
           </w:p>
         </w:tc>
@@ -4175,7 +4339,7 @@
                 <w:sz w:val="14"/>
                 <w:szCs w:val="14"/>
               </w:rPr>
-              <w:t>Brassicasterol</w:t>
+              <w:t>Desmosterol</w:t>
             </w:r>
             <w:proofErr w:type="spellEnd"/>
           </w:p>
@@ -4200,26 +4364,26 @@
                 <w:sz w:val="14"/>
                 <w:szCs w:val="14"/>
               </w:rPr>
-              <w:t>0.14±0.29</w:t>
-            </w:r>
-          </w:p>
-          <w:p>
-            <w:pPr>
-              <w:spacing w:line="480" w:lineRule="auto"/>
-              <w:jc w:val="center"/>
-              <w:rPr>
-                <w:rFonts w:ascii="Century Schoolbook" w:hAnsi="Century Schoolbook"/>
-                <w:sz w:val="14"/>
-                <w:szCs w:val="14"/>
-              </w:rPr>
-            </w:pPr>
-            <w:r>
-              <w:rPr>
-                <w:rFonts w:ascii="Century Schoolbook" w:hAnsi="Century Schoolbook"/>
-                <w:sz w:val="14"/>
-                <w:szCs w:val="14"/>
-              </w:rPr>
-              <w:t>(0.0029±0.0066)</w:t>
+              <w:t>0.76±1.0</w:t>
+            </w:r>
+          </w:p>
+          <w:p>
+            <w:pPr>
+              <w:spacing w:line="480" w:lineRule="auto"/>
+              <w:jc w:val="center"/>
+              <w:rPr>
+                <w:rFonts w:ascii="Century Schoolbook" w:hAnsi="Century Schoolbook"/>
+                <w:sz w:val="14"/>
+                <w:szCs w:val="14"/>
+              </w:rPr>
+            </w:pPr>
+            <w:r>
+              <w:rPr>
+                <w:rFonts w:ascii="Century Schoolbook" w:hAnsi="Century Schoolbook"/>
+                <w:sz w:val="14"/>
+                <w:szCs w:val="14"/>
+              </w:rPr>
+              <w:t>(0.0035±0.0088)</w:t>
             </w:r>
           </w:p>
         </w:tc>
@@ -4243,26 +4407,26 @@
                 <w:sz w:val="14"/>
                 <w:szCs w:val="14"/>
               </w:rPr>
-              <w:t>0.11±0.29</w:t>
-            </w:r>
-          </w:p>
-          <w:p>
-            <w:pPr>
-              <w:spacing w:line="480" w:lineRule="auto"/>
-              <w:jc w:val="center"/>
-              <w:rPr>
-                <w:rFonts w:ascii="Century Schoolbook" w:hAnsi="Century Schoolbook"/>
-                <w:sz w:val="14"/>
-                <w:szCs w:val="14"/>
-              </w:rPr>
-            </w:pPr>
-            <w:r>
-              <w:rPr>
-                <w:rFonts w:ascii="Century Schoolbook" w:hAnsi="Century Schoolbook"/>
-                <w:sz w:val="14"/>
-                <w:szCs w:val="14"/>
-              </w:rPr>
-              <w:t>(0.0061±0.018)</w:t>
+              <w:t>0.29±1.0</w:t>
+            </w:r>
+          </w:p>
+          <w:p>
+            <w:pPr>
+              <w:spacing w:line="480" w:lineRule="auto"/>
+              <w:jc w:val="center"/>
+              <w:rPr>
+                <w:rFonts w:ascii="Century Schoolbook" w:hAnsi="Century Schoolbook"/>
+                <w:sz w:val="14"/>
+                <w:szCs w:val="14"/>
+              </w:rPr>
+            </w:pPr>
+            <w:r>
+              <w:rPr>
+                <w:rFonts w:ascii="Century Schoolbook" w:hAnsi="Century Schoolbook"/>
+                <w:sz w:val="14"/>
+                <w:szCs w:val="14"/>
+              </w:rPr>
+              <w:t>(0.0076±0.025)</w:t>
             </w:r>
           </w:p>
         </w:tc>
@@ -4288,28 +4452,28 @@
                 <w:sz w:val="14"/>
                 <w:szCs w:val="14"/>
               </w:rPr>
-              <w:t>0.13±0.27</w:t>
-            </w:r>
-          </w:p>
-          <w:p>
-            <w:pPr>
-              <w:spacing w:line="480" w:lineRule="auto"/>
-              <w:jc w:val="center"/>
-              <w:rPr>
-                <w:rFonts w:ascii="Century Schoolbook" w:hAnsi="Century Schoolbook"/>
-                <w:bCs/>
-                <w:sz w:val="14"/>
-                <w:szCs w:val="14"/>
-              </w:rPr>
-            </w:pPr>
-            <w:r>
-              <w:rPr>
-                <w:rFonts w:ascii="Century Schoolbook" w:hAnsi="Century Schoolbook"/>
-                <w:bCs/>
-                <w:sz w:val="14"/>
-                <w:szCs w:val="14"/>
-              </w:rPr>
-              <w:t>(0.0044±0.013)</w:t>
+              <w:t>0.54±1.7</w:t>
+            </w:r>
+          </w:p>
+          <w:p>
+            <w:pPr>
+              <w:spacing w:line="480" w:lineRule="auto"/>
+              <w:jc w:val="center"/>
+              <w:rPr>
+                <w:rFonts w:ascii="Century Schoolbook" w:hAnsi="Century Schoolbook"/>
+                <w:bCs/>
+                <w:sz w:val="14"/>
+                <w:szCs w:val="14"/>
+              </w:rPr>
+            </w:pPr>
+            <w:r>
+              <w:rPr>
+                <w:rFonts w:ascii="Century Schoolbook" w:hAnsi="Century Schoolbook"/>
+                <w:bCs/>
+                <w:sz w:val="14"/>
+                <w:szCs w:val="14"/>
+              </w:rPr>
+              <w:t>(0.0054±0.018)</w:t>
             </w:r>
           </w:p>
         </w:tc>
@@ -4349,26 +4513,26 @@
                 <w:sz w:val="14"/>
                 <w:szCs w:val="14"/>
               </w:rPr>
-              <w:t>0.041±0.13</w:t>
-            </w:r>
-          </w:p>
-          <w:p>
-            <w:pPr>
-              <w:spacing w:line="480" w:lineRule="auto"/>
-              <w:jc w:val="center"/>
-              <w:rPr>
-                <w:rFonts w:ascii="Century Schoolbook" w:hAnsi="Century Schoolbook"/>
-                <w:sz w:val="14"/>
-                <w:szCs w:val="14"/>
-              </w:rPr>
-            </w:pPr>
-            <w:r>
-              <w:rPr>
-                <w:rFonts w:ascii="Century Schoolbook" w:hAnsi="Century Schoolbook"/>
-                <w:sz w:val="14"/>
-                <w:szCs w:val="14"/>
-              </w:rPr>
-              <w:t>(0.13±0.36)</w:t>
+              <w:t>0.024±0.049</w:t>
+            </w:r>
+          </w:p>
+          <w:p>
+            <w:pPr>
+              <w:spacing w:line="480" w:lineRule="auto"/>
+              <w:jc w:val="center"/>
+              <w:rPr>
+                <w:rFonts w:ascii="Century Schoolbook" w:hAnsi="Century Schoolbook"/>
+                <w:sz w:val="14"/>
+                <w:szCs w:val="14"/>
+              </w:rPr>
+            </w:pPr>
+            <w:r>
+              <w:rPr>
+                <w:rFonts w:ascii="Century Schoolbook" w:hAnsi="Century Schoolbook"/>
+                <w:sz w:val="14"/>
+                <w:szCs w:val="14"/>
+              </w:rPr>
+              <w:t>(0.37±1.0)</w:t>
             </w:r>
           </w:p>
         </w:tc>
@@ -4392,26 +4556,26 @@
                 <w:sz w:val="14"/>
                 <w:szCs w:val="14"/>
               </w:rPr>
-              <w:t>0.12±0.31</w:t>
-            </w:r>
-          </w:p>
-          <w:p>
-            <w:pPr>
-              <w:spacing w:line="480" w:lineRule="auto"/>
-              <w:jc w:val="center"/>
-              <w:rPr>
-                <w:rFonts w:ascii="Century Schoolbook" w:hAnsi="Century Schoolbook"/>
-                <w:sz w:val="14"/>
-                <w:szCs w:val="14"/>
-              </w:rPr>
-            </w:pPr>
-            <w:r>
-              <w:rPr>
-                <w:rFonts w:ascii="Century Schoolbook" w:hAnsi="Century Schoolbook"/>
-                <w:sz w:val="14"/>
-                <w:szCs w:val="14"/>
-              </w:rPr>
-              <w:t>(0.45±1.0)</w:t>
+              <w:t>0.12±0.17</w:t>
+            </w:r>
+          </w:p>
+          <w:p>
+            <w:pPr>
+              <w:spacing w:line="480" w:lineRule="auto"/>
+              <w:jc w:val="center"/>
+              <w:rPr>
+                <w:rFonts w:ascii="Century Schoolbook" w:hAnsi="Century Schoolbook"/>
+                <w:sz w:val="14"/>
+                <w:szCs w:val="14"/>
+              </w:rPr>
+            </w:pPr>
+            <w:r>
+              <w:rPr>
+                <w:rFonts w:ascii="Century Schoolbook" w:hAnsi="Century Schoolbook"/>
+                <w:sz w:val="14"/>
+                <w:szCs w:val="14"/>
+              </w:rPr>
+              <w:t>(1.1±1.9)</w:t>
             </w:r>
           </w:p>
         </w:tc>
@@ -4439,28 +4603,28 @@
                 <w:sz w:val="14"/>
                 <w:szCs w:val="14"/>
               </w:rPr>
-              <w:t>0.078±0.23</w:t>
-            </w:r>
-          </w:p>
-          <w:p>
-            <w:pPr>
-              <w:spacing w:line="480" w:lineRule="auto"/>
-              <w:jc w:val="center"/>
-              <w:rPr>
-                <w:rFonts w:ascii="Century Schoolbook" w:hAnsi="Century Schoolbook"/>
-                <w:bCs/>
-                <w:sz w:val="14"/>
-                <w:szCs w:val="14"/>
-              </w:rPr>
-            </w:pPr>
-            <w:r>
-              <w:rPr>
-                <w:rFonts w:ascii="Century Schoolbook" w:hAnsi="Century Schoolbook"/>
-                <w:bCs/>
-                <w:sz w:val="14"/>
-                <w:szCs w:val="14"/>
-              </w:rPr>
-              <w:t>(0.29±0.72)</w:t>
+              <w:t>0.069±0.13</w:t>
+            </w:r>
+          </w:p>
+          <w:p>
+            <w:pPr>
+              <w:spacing w:line="480" w:lineRule="auto"/>
+              <w:jc w:val="center"/>
+              <w:rPr>
+                <w:rFonts w:ascii="Century Schoolbook" w:hAnsi="Century Schoolbook"/>
+                <w:bCs/>
+                <w:sz w:val="14"/>
+                <w:szCs w:val="14"/>
+              </w:rPr>
+            </w:pPr>
+            <w:r>
+              <w:rPr>
+                <w:rFonts w:ascii="Century Schoolbook" w:hAnsi="Century Schoolbook"/>
+                <w:bCs/>
+                <w:sz w:val="14"/>
+                <w:szCs w:val="14"/>
+              </w:rPr>
+              <w:t>(0.71±1.5)</w:t>
             </w:r>
           </w:p>
         </w:tc>
@@ -4494,7 +4658,7 @@
                 <w:sz w:val="14"/>
                 <w:szCs w:val="14"/>
               </w:rPr>
-              <w:t>Desmosterol</w:t>
+              <w:t>Cholesterol</w:t>
             </w:r>
             <w:proofErr w:type="spellEnd"/>
           </w:p>
@@ -4519,26 +4683,26 @@
                 <w:sz w:val="14"/>
                 <w:szCs w:val="14"/>
               </w:rPr>
-              <w:t>0.76±1.0</w:t>
-            </w:r>
-          </w:p>
-          <w:p>
-            <w:pPr>
-              <w:spacing w:line="480" w:lineRule="auto"/>
-              <w:jc w:val="center"/>
-              <w:rPr>
-                <w:rFonts w:ascii="Century Schoolbook" w:hAnsi="Century Schoolbook"/>
-                <w:sz w:val="14"/>
-                <w:szCs w:val="14"/>
-              </w:rPr>
-            </w:pPr>
-            <w:r>
-              <w:rPr>
-                <w:rFonts w:ascii="Century Schoolbook" w:hAnsi="Century Schoolbook"/>
-                <w:sz w:val="14"/>
-                <w:szCs w:val="14"/>
-              </w:rPr>
-              <w:t>(0.0035±0.0088)</w:t>
+              <w:t>1154±355</w:t>
+            </w:r>
+          </w:p>
+          <w:p>
+            <w:pPr>
+              <w:spacing w:line="480" w:lineRule="auto"/>
+              <w:jc w:val="center"/>
+              <w:rPr>
+                <w:rFonts w:ascii="Century Schoolbook" w:hAnsi="Century Schoolbook"/>
+                <w:sz w:val="14"/>
+                <w:szCs w:val="14"/>
+              </w:rPr>
+            </w:pPr>
+            <w:r>
+              <w:rPr>
+                <w:rFonts w:ascii="Century Schoolbook" w:hAnsi="Century Schoolbook"/>
+                <w:sz w:val="14"/>
+                <w:szCs w:val="14"/>
+              </w:rPr>
+              <w:t>(13±2.9)</w:t>
             </w:r>
           </w:p>
         </w:tc>
@@ -4562,26 +4726,26 @@
                 <w:sz w:val="14"/>
                 <w:szCs w:val="14"/>
               </w:rPr>
-              <w:t>0.29±1.0</w:t>
-            </w:r>
-          </w:p>
-          <w:p>
-            <w:pPr>
-              <w:spacing w:line="480" w:lineRule="auto"/>
-              <w:jc w:val="center"/>
-              <w:rPr>
-                <w:rFonts w:ascii="Century Schoolbook" w:hAnsi="Century Schoolbook"/>
-                <w:sz w:val="14"/>
-                <w:szCs w:val="14"/>
-              </w:rPr>
-            </w:pPr>
-            <w:r>
-              <w:rPr>
-                <w:rFonts w:ascii="Century Schoolbook" w:hAnsi="Century Schoolbook"/>
-                <w:sz w:val="14"/>
-                <w:szCs w:val="14"/>
-              </w:rPr>
-              <w:t>(0.0076±0.025)</w:t>
+              <w:t>348±355</w:t>
+            </w:r>
+          </w:p>
+          <w:p>
+            <w:pPr>
+              <w:spacing w:line="480" w:lineRule="auto"/>
+              <w:jc w:val="center"/>
+              <w:rPr>
+                <w:rFonts w:ascii="Century Schoolbook" w:hAnsi="Century Schoolbook"/>
+                <w:sz w:val="14"/>
+                <w:szCs w:val="14"/>
+              </w:rPr>
+            </w:pPr>
+            <w:r>
+              <w:rPr>
+                <w:rFonts w:ascii="Century Schoolbook" w:hAnsi="Century Schoolbook"/>
+                <w:sz w:val="14"/>
+                <w:szCs w:val="14"/>
+              </w:rPr>
+              <w:t>(11±2.5)</w:t>
             </w:r>
           </w:p>
         </w:tc>
@@ -4607,28 +4771,28 @@
                 <w:sz w:val="14"/>
                 <w:szCs w:val="14"/>
               </w:rPr>
-              <w:t>0.54±1.7</w:t>
-            </w:r>
-          </w:p>
-          <w:p>
-            <w:pPr>
-              <w:spacing w:line="480" w:lineRule="auto"/>
-              <w:jc w:val="center"/>
-              <w:rPr>
-                <w:rFonts w:ascii="Century Schoolbook" w:hAnsi="Century Schoolbook"/>
-                <w:bCs/>
-                <w:sz w:val="14"/>
-                <w:szCs w:val="14"/>
-              </w:rPr>
-            </w:pPr>
-            <w:r>
-              <w:rPr>
-                <w:rFonts w:ascii="Century Schoolbook" w:hAnsi="Century Schoolbook"/>
-                <w:bCs/>
-                <w:sz w:val="14"/>
-                <w:szCs w:val="14"/>
-              </w:rPr>
-              <w:t>(0.0054±0.018)</w:t>
+              <w:t>785±933</w:t>
+            </w:r>
+          </w:p>
+          <w:p>
+            <w:pPr>
+              <w:spacing w:line="480" w:lineRule="auto"/>
+              <w:jc w:val="center"/>
+              <w:rPr>
+                <w:rFonts w:ascii="Century Schoolbook" w:hAnsi="Century Schoolbook"/>
+                <w:bCs/>
+                <w:sz w:val="14"/>
+                <w:szCs w:val="14"/>
+              </w:rPr>
+            </w:pPr>
+            <w:r>
+              <w:rPr>
+                <w:rFonts w:ascii="Century Schoolbook" w:hAnsi="Century Schoolbook"/>
+                <w:bCs/>
+                <w:sz w:val="14"/>
+                <w:szCs w:val="14"/>
+              </w:rPr>
+              <w:t>(12±2.9)</w:t>
             </w:r>
           </w:p>
         </w:tc>
@@ -4668,26 +4832,26 @@
                 <w:sz w:val="14"/>
                 <w:szCs w:val="14"/>
               </w:rPr>
-              <w:t>0.024±0.049</w:t>
-            </w:r>
-          </w:p>
-          <w:p>
-            <w:pPr>
-              <w:spacing w:line="480" w:lineRule="auto"/>
-              <w:jc w:val="center"/>
-              <w:rPr>
-                <w:rFonts w:ascii="Century Schoolbook" w:hAnsi="Century Schoolbook"/>
-                <w:sz w:val="14"/>
-                <w:szCs w:val="14"/>
-              </w:rPr>
-            </w:pPr>
-            <w:r>
-              <w:rPr>
-                <w:rFonts w:ascii="Century Schoolbook" w:hAnsi="Century Schoolbook"/>
-                <w:sz w:val="14"/>
-                <w:szCs w:val="14"/>
-              </w:rPr>
-              <w:t>(0.37±1.0)</w:t>
+              <w:t>17±28</w:t>
+            </w:r>
+          </w:p>
+          <w:p>
+            <w:pPr>
+              <w:spacing w:line="480" w:lineRule="auto"/>
+              <w:jc w:val="center"/>
+              <w:rPr>
+                <w:rFonts w:ascii="Century Schoolbook" w:hAnsi="Century Schoolbook"/>
+                <w:sz w:val="14"/>
+                <w:szCs w:val="14"/>
+              </w:rPr>
+            </w:pPr>
+            <w:r>
+              <w:rPr>
+                <w:rFonts w:ascii="Century Schoolbook" w:hAnsi="Century Schoolbook"/>
+                <w:sz w:val="14"/>
+                <w:szCs w:val="14"/>
+              </w:rPr>
+              <w:t>(28±12)</w:t>
             </w:r>
           </w:p>
         </w:tc>
@@ -4711,26 +4875,26 @@
                 <w:sz w:val="14"/>
                 <w:szCs w:val="14"/>
               </w:rPr>
-              <w:t>0.12±0.17</w:t>
-            </w:r>
-          </w:p>
-          <w:p>
-            <w:pPr>
-              <w:spacing w:line="480" w:lineRule="auto"/>
-              <w:jc w:val="center"/>
-              <w:rPr>
-                <w:rFonts w:ascii="Century Schoolbook" w:hAnsi="Century Schoolbook"/>
-                <w:sz w:val="14"/>
-                <w:szCs w:val="14"/>
-              </w:rPr>
-            </w:pPr>
-            <w:r>
-              <w:rPr>
-                <w:rFonts w:ascii="Century Schoolbook" w:hAnsi="Century Schoolbook"/>
-                <w:sz w:val="14"/>
-                <w:szCs w:val="14"/>
-              </w:rPr>
-              <w:t>(1.1±1.9)</w:t>
+              <w:t>10±11</w:t>
+            </w:r>
+          </w:p>
+          <w:p>
+            <w:pPr>
+              <w:spacing w:line="480" w:lineRule="auto"/>
+              <w:jc w:val="center"/>
+              <w:rPr>
+                <w:rFonts w:ascii="Century Schoolbook" w:hAnsi="Century Schoolbook"/>
+                <w:sz w:val="14"/>
+                <w:szCs w:val="14"/>
+              </w:rPr>
+            </w:pPr>
+            <w:r>
+              <w:rPr>
+                <w:rFonts w:ascii="Century Schoolbook" w:hAnsi="Century Schoolbook"/>
+                <w:sz w:val="14"/>
+                <w:szCs w:val="14"/>
+              </w:rPr>
+              <w:t>(23±11)</w:t>
             </w:r>
           </w:p>
         </w:tc>
@@ -4758,28 +4922,28 @@
                 <w:sz w:val="14"/>
                 <w:szCs w:val="14"/>
               </w:rPr>
-              <w:t>0.069±0.13</w:t>
-            </w:r>
-          </w:p>
-          <w:p>
-            <w:pPr>
-              <w:spacing w:line="480" w:lineRule="auto"/>
-              <w:jc w:val="center"/>
-              <w:rPr>
-                <w:rFonts w:ascii="Century Schoolbook" w:hAnsi="Century Schoolbook"/>
-                <w:bCs/>
-                <w:sz w:val="14"/>
-                <w:szCs w:val="14"/>
-              </w:rPr>
-            </w:pPr>
-            <w:r>
-              <w:rPr>
-                <w:rFonts w:ascii="Century Schoolbook" w:hAnsi="Century Schoolbook"/>
-                <w:bCs/>
-                <w:sz w:val="14"/>
-                <w:szCs w:val="14"/>
-              </w:rPr>
-              <w:t>(0.71±1.5)</w:t>
+              <w:t>14±22</w:t>
+            </w:r>
+          </w:p>
+          <w:p>
+            <w:pPr>
+              <w:spacing w:line="480" w:lineRule="auto"/>
+              <w:jc w:val="center"/>
+              <w:rPr>
+                <w:rFonts w:ascii="Century Schoolbook" w:hAnsi="Century Schoolbook"/>
+                <w:bCs/>
+                <w:sz w:val="14"/>
+                <w:szCs w:val="14"/>
+              </w:rPr>
+            </w:pPr>
+            <w:r>
+              <w:rPr>
+                <w:rFonts w:ascii="Century Schoolbook" w:hAnsi="Century Schoolbook"/>
+                <w:bCs/>
+                <w:sz w:val="14"/>
+                <w:szCs w:val="14"/>
+              </w:rPr>
+              <w:t>(26±12)</w:t>
             </w:r>
           </w:p>
         </w:tc>
@@ -4813,7 +4977,7 @@
                 <w:sz w:val="14"/>
                 <w:szCs w:val="14"/>
               </w:rPr>
-              <w:t>Cholesterol</w:t>
+              <w:t>Cholestanol</w:t>
             </w:r>
             <w:proofErr w:type="spellEnd"/>
           </w:p>
@@ -4838,26 +5002,26 @@
                 <w:sz w:val="14"/>
                 <w:szCs w:val="14"/>
               </w:rPr>
-              <w:t>1154±355</w:t>
-            </w:r>
-          </w:p>
-          <w:p>
-            <w:pPr>
-              <w:spacing w:line="480" w:lineRule="auto"/>
-              <w:jc w:val="center"/>
-              <w:rPr>
-                <w:rFonts w:ascii="Century Schoolbook" w:hAnsi="Century Schoolbook"/>
-                <w:sz w:val="14"/>
-                <w:szCs w:val="14"/>
-              </w:rPr>
-            </w:pPr>
-            <w:r>
-              <w:rPr>
-                <w:rFonts w:ascii="Century Schoolbook" w:hAnsi="Century Schoolbook"/>
-                <w:sz w:val="14"/>
-                <w:szCs w:val="14"/>
-              </w:rPr>
-              <w:t>(13±2.9)</w:t>
+              <w:t>235±34</w:t>
+            </w:r>
+          </w:p>
+          <w:p>
+            <w:pPr>
+              <w:spacing w:line="480" w:lineRule="auto"/>
+              <w:jc w:val="center"/>
+              <w:rPr>
+                <w:rFonts w:ascii="Century Schoolbook" w:hAnsi="Century Schoolbook"/>
+                <w:sz w:val="14"/>
+                <w:szCs w:val="14"/>
+              </w:rPr>
+            </w:pPr>
+            <w:r>
+              <w:rPr>
+                <w:rFonts w:ascii="Century Schoolbook" w:hAnsi="Century Schoolbook"/>
+                <w:sz w:val="14"/>
+                <w:szCs w:val="14"/>
+              </w:rPr>
+              <w:t>(1.7±1.2)</w:t>
             </w:r>
           </w:p>
         </w:tc>
@@ -4881,26 +5045,26 @@
                 <w:sz w:val="14"/>
                 <w:szCs w:val="14"/>
               </w:rPr>
-              <w:t>348±355</w:t>
-            </w:r>
-          </w:p>
-          <w:p>
-            <w:pPr>
-              <w:spacing w:line="480" w:lineRule="auto"/>
-              <w:jc w:val="center"/>
-              <w:rPr>
-                <w:rFonts w:ascii="Century Schoolbook" w:hAnsi="Century Schoolbook"/>
-                <w:sz w:val="14"/>
-                <w:szCs w:val="14"/>
-              </w:rPr>
-            </w:pPr>
-            <w:r>
-              <w:rPr>
-                <w:rFonts w:ascii="Century Schoolbook" w:hAnsi="Century Schoolbook"/>
-                <w:sz w:val="14"/>
-                <w:szCs w:val="14"/>
-              </w:rPr>
-              <w:t>(11±2.5)</w:t>
+              <w:t>54±34</w:t>
+            </w:r>
+          </w:p>
+          <w:p>
+            <w:pPr>
+              <w:spacing w:line="480" w:lineRule="auto"/>
+              <w:jc w:val="center"/>
+              <w:rPr>
+                <w:rFonts w:ascii="Century Schoolbook" w:hAnsi="Century Schoolbook"/>
+                <w:sz w:val="14"/>
+                <w:szCs w:val="14"/>
+              </w:rPr>
+            </w:pPr>
+            <w:r>
+              <w:rPr>
+                <w:rFonts w:ascii="Century Schoolbook" w:hAnsi="Century Schoolbook"/>
+                <w:sz w:val="14"/>
+                <w:szCs w:val="14"/>
+              </w:rPr>
+              <w:t>(1.6±1.2)</w:t>
             </w:r>
           </w:p>
         </w:tc>
@@ -4926,28 +5090,28 @@
                 <w:sz w:val="14"/>
                 <w:szCs w:val="14"/>
               </w:rPr>
-              <w:t>785±933</w:t>
-            </w:r>
-          </w:p>
-          <w:p>
-            <w:pPr>
-              <w:spacing w:line="480" w:lineRule="auto"/>
-              <w:jc w:val="center"/>
-              <w:rPr>
-                <w:rFonts w:ascii="Century Schoolbook" w:hAnsi="Century Schoolbook"/>
-                <w:bCs/>
-                <w:sz w:val="14"/>
-                <w:szCs w:val="14"/>
-              </w:rPr>
-            </w:pPr>
-            <w:r>
-              <w:rPr>
-                <w:rFonts w:ascii="Century Schoolbook" w:hAnsi="Century Schoolbook"/>
-                <w:bCs/>
-                <w:sz w:val="14"/>
-                <w:szCs w:val="14"/>
-              </w:rPr>
-              <w:t>(12±2.9)</w:t>
+              <w:t>149±207</w:t>
+            </w:r>
+          </w:p>
+          <w:p>
+            <w:pPr>
+              <w:spacing w:line="480" w:lineRule="auto"/>
+              <w:jc w:val="center"/>
+              <w:rPr>
+                <w:rFonts w:ascii="Century Schoolbook" w:hAnsi="Century Schoolbook"/>
+                <w:bCs/>
+                <w:sz w:val="14"/>
+                <w:szCs w:val="14"/>
+              </w:rPr>
+            </w:pPr>
+            <w:r>
+              <w:rPr>
+                <w:rFonts w:ascii="Century Schoolbook" w:hAnsi="Century Schoolbook"/>
+                <w:bCs/>
+                <w:sz w:val="14"/>
+                <w:szCs w:val="14"/>
+              </w:rPr>
+              <w:t>(1.7±1.2)</w:t>
             </w:r>
           </w:p>
         </w:tc>
@@ -4987,26 +5151,26 @@
                 <w:sz w:val="14"/>
                 <w:szCs w:val="14"/>
               </w:rPr>
-              <w:t>17±28</w:t>
-            </w:r>
-          </w:p>
-          <w:p>
-            <w:pPr>
-              <w:spacing w:line="480" w:lineRule="auto"/>
-              <w:jc w:val="center"/>
-              <w:rPr>
-                <w:rFonts w:ascii="Century Schoolbook" w:hAnsi="Century Schoolbook"/>
-                <w:sz w:val="14"/>
-                <w:szCs w:val="14"/>
-              </w:rPr>
-            </w:pPr>
-            <w:r>
-              <w:rPr>
-                <w:rFonts w:ascii="Century Schoolbook" w:hAnsi="Century Schoolbook"/>
-                <w:sz w:val="14"/>
-                <w:szCs w:val="14"/>
-              </w:rPr>
-              <w:t>(28±12)</w:t>
+              <w:t>0.39±0.71</w:t>
+            </w:r>
+          </w:p>
+          <w:p>
+            <w:pPr>
+              <w:spacing w:line="480" w:lineRule="auto"/>
+              <w:jc w:val="center"/>
+              <w:rPr>
+                <w:rFonts w:ascii="Century Schoolbook" w:hAnsi="Century Schoolbook"/>
+                <w:sz w:val="14"/>
+                <w:szCs w:val="14"/>
+              </w:rPr>
+            </w:pPr>
+            <w:r>
+              <w:rPr>
+                <w:rFonts w:ascii="Century Schoolbook" w:hAnsi="Century Schoolbook"/>
+                <w:sz w:val="14"/>
+                <w:szCs w:val="14"/>
+              </w:rPr>
+              <w:t>(1.5±1.7)</w:t>
             </w:r>
           </w:p>
         </w:tc>
@@ -5030,26 +5194,26 @@
                 <w:sz w:val="14"/>
                 <w:szCs w:val="14"/>
               </w:rPr>
-              <w:t>10±11</w:t>
-            </w:r>
-          </w:p>
-          <w:p>
-            <w:pPr>
-              <w:spacing w:line="480" w:lineRule="auto"/>
-              <w:jc w:val="center"/>
-              <w:rPr>
-                <w:rFonts w:ascii="Century Schoolbook" w:hAnsi="Century Schoolbook"/>
-                <w:sz w:val="14"/>
-                <w:szCs w:val="14"/>
-              </w:rPr>
-            </w:pPr>
-            <w:r>
-              <w:rPr>
-                <w:rFonts w:ascii="Century Schoolbook" w:hAnsi="Century Schoolbook"/>
-                <w:sz w:val="14"/>
-                <w:szCs w:val="14"/>
-              </w:rPr>
-              <w:t>(23±11)</w:t>
+              <w:t>0.28±0.25</w:t>
+            </w:r>
+          </w:p>
+          <w:p>
+            <w:pPr>
+              <w:spacing w:line="480" w:lineRule="auto"/>
+              <w:jc w:val="center"/>
+              <w:rPr>
+                <w:rFonts w:ascii="Century Schoolbook" w:hAnsi="Century Schoolbook"/>
+                <w:sz w:val="14"/>
+                <w:szCs w:val="14"/>
+              </w:rPr>
+            </w:pPr>
+            <w:r>
+              <w:rPr>
+                <w:rFonts w:ascii="Century Schoolbook" w:hAnsi="Century Schoolbook"/>
+                <w:sz w:val="14"/>
+                <w:szCs w:val="14"/>
+              </w:rPr>
+              <w:t>(1.6±2.7)</w:t>
             </w:r>
           </w:p>
         </w:tc>
@@ -5077,28 +5241,28 @@
                 <w:sz w:val="14"/>
                 <w:szCs w:val="14"/>
               </w:rPr>
-              <w:t>14±22</w:t>
-            </w:r>
-          </w:p>
-          <w:p>
-            <w:pPr>
-              <w:spacing w:line="480" w:lineRule="auto"/>
-              <w:jc w:val="center"/>
-              <w:rPr>
-                <w:rFonts w:ascii="Century Schoolbook" w:hAnsi="Century Schoolbook"/>
-                <w:bCs/>
-                <w:sz w:val="14"/>
-                <w:szCs w:val="14"/>
-              </w:rPr>
-            </w:pPr>
-            <w:r>
-              <w:rPr>
-                <w:rFonts w:ascii="Century Schoolbook" w:hAnsi="Century Schoolbook"/>
-                <w:bCs/>
-                <w:sz w:val="14"/>
-                <w:szCs w:val="14"/>
-              </w:rPr>
-              <w:t>(26±12)</w:t>
+              <w:t>0.34±0.54</w:t>
+            </w:r>
+          </w:p>
+          <w:p>
+            <w:pPr>
+              <w:spacing w:line="480" w:lineRule="auto"/>
+              <w:jc w:val="center"/>
+              <w:rPr>
+                <w:rFonts w:ascii="Century Schoolbook" w:hAnsi="Century Schoolbook"/>
+                <w:bCs/>
+                <w:sz w:val="14"/>
+                <w:szCs w:val="14"/>
+              </w:rPr>
+            </w:pPr>
+            <w:r>
+              <w:rPr>
+                <w:rFonts w:ascii="Century Schoolbook" w:hAnsi="Century Schoolbook"/>
+                <w:bCs/>
+                <w:sz w:val="14"/>
+                <w:szCs w:val="14"/>
+              </w:rPr>
+              <w:t>(1.6±2.2)</w:t>
             </w:r>
           </w:p>
         </w:tc>
@@ -5132,7 +5296,7 @@
                 <w:sz w:val="14"/>
                 <w:szCs w:val="14"/>
               </w:rPr>
-              <w:t>Cholestanol</w:t>
+              <w:t>Dehydrocholesterol</w:t>
             </w:r>
             <w:proofErr w:type="spellEnd"/>
           </w:p>
@@ -5157,26 +5321,26 @@
                 <w:sz w:val="14"/>
                 <w:szCs w:val="14"/>
               </w:rPr>
-              <w:t>235±34</w:t>
-            </w:r>
-          </w:p>
-          <w:p>
-            <w:pPr>
-              <w:spacing w:line="480" w:lineRule="auto"/>
-              <w:jc w:val="center"/>
-              <w:rPr>
-                <w:rFonts w:ascii="Century Schoolbook" w:hAnsi="Century Schoolbook"/>
-                <w:sz w:val="14"/>
-                <w:szCs w:val="14"/>
-              </w:rPr>
-            </w:pPr>
-            <w:r>
-              <w:rPr>
-                <w:rFonts w:ascii="Century Schoolbook" w:hAnsi="Century Schoolbook"/>
-                <w:sz w:val="14"/>
-                <w:szCs w:val="14"/>
-              </w:rPr>
-              <w:t>(1.7±1.2)</w:t>
+              <w:t>231±206</w:t>
+            </w:r>
+          </w:p>
+          <w:p>
+            <w:pPr>
+              <w:spacing w:line="480" w:lineRule="auto"/>
+              <w:jc w:val="center"/>
+              <w:rPr>
+                <w:rFonts w:ascii="Century Schoolbook" w:hAnsi="Century Schoolbook"/>
+                <w:sz w:val="14"/>
+                <w:szCs w:val="14"/>
+              </w:rPr>
+            </w:pPr>
+            <w:r>
+              <w:rPr>
+                <w:rFonts w:ascii="Century Schoolbook" w:hAnsi="Century Schoolbook"/>
+                <w:sz w:val="14"/>
+                <w:szCs w:val="14"/>
+              </w:rPr>
+              <w:t>(2.9±1.1)</w:t>
             </w:r>
           </w:p>
         </w:tc>
@@ -5200,26 +5364,26 @@
                 <w:sz w:val="14"/>
                 <w:szCs w:val="14"/>
               </w:rPr>
-              <w:t>54±34</w:t>
-            </w:r>
-          </w:p>
-          <w:p>
-            <w:pPr>
-              <w:spacing w:line="480" w:lineRule="auto"/>
-              <w:jc w:val="center"/>
-              <w:rPr>
-                <w:rFonts w:ascii="Century Schoolbook" w:hAnsi="Century Schoolbook"/>
-                <w:sz w:val="14"/>
-                <w:szCs w:val="14"/>
-              </w:rPr>
-            </w:pPr>
-            <w:r>
-              <w:rPr>
-                <w:rFonts w:ascii="Century Schoolbook" w:hAnsi="Century Schoolbook"/>
-                <w:sz w:val="14"/>
-                <w:szCs w:val="14"/>
-              </w:rPr>
-              <w:t>(1.6±1.2)</w:t>
+              <w:t>108±206</w:t>
+            </w:r>
+          </w:p>
+          <w:p>
+            <w:pPr>
+              <w:spacing w:line="480" w:lineRule="auto"/>
+              <w:jc w:val="center"/>
+              <w:rPr>
+                <w:rFonts w:ascii="Century Schoolbook" w:hAnsi="Century Schoolbook"/>
+                <w:sz w:val="14"/>
+                <w:szCs w:val="14"/>
+              </w:rPr>
+            </w:pPr>
+            <w:r>
+              <w:rPr>
+                <w:rFonts w:ascii="Century Schoolbook" w:hAnsi="Century Schoolbook"/>
+                <w:sz w:val="14"/>
+                <w:szCs w:val="14"/>
+              </w:rPr>
+              <w:t>(2.9±1.4)</w:t>
             </w:r>
           </w:p>
         </w:tc>
@@ -5245,28 +5409,28 @@
                 <w:sz w:val="14"/>
                 <w:szCs w:val="14"/>
               </w:rPr>
-              <w:t>149±207</w:t>
-            </w:r>
-          </w:p>
-          <w:p>
-            <w:pPr>
-              <w:spacing w:line="480" w:lineRule="auto"/>
-              <w:jc w:val="center"/>
-              <w:rPr>
-                <w:rFonts w:ascii="Century Schoolbook" w:hAnsi="Century Schoolbook"/>
-                <w:bCs/>
-                <w:sz w:val="14"/>
-                <w:szCs w:val="14"/>
-              </w:rPr>
-            </w:pPr>
-            <w:r>
-              <w:rPr>
-                <w:rFonts w:ascii="Century Schoolbook" w:hAnsi="Century Schoolbook"/>
-                <w:bCs/>
-                <w:sz w:val="14"/>
-                <w:szCs w:val="14"/>
-              </w:rPr>
-              <w:t>(1.7±1.2)</w:t>
+              <w:t>174±217</w:t>
+            </w:r>
+          </w:p>
+          <w:p>
+            <w:pPr>
+              <w:spacing w:line="480" w:lineRule="auto"/>
+              <w:jc w:val="center"/>
+              <w:rPr>
+                <w:rFonts w:ascii="Century Schoolbook" w:hAnsi="Century Schoolbook"/>
+                <w:bCs/>
+                <w:sz w:val="14"/>
+                <w:szCs w:val="14"/>
+              </w:rPr>
+            </w:pPr>
+            <w:r>
+              <w:rPr>
+                <w:rFonts w:ascii="Century Schoolbook" w:hAnsi="Century Schoolbook"/>
+                <w:bCs/>
+                <w:sz w:val="14"/>
+                <w:szCs w:val="14"/>
+              </w:rPr>
+              <w:t>(2.9±1.2)</w:t>
             </w:r>
           </w:p>
         </w:tc>
@@ -5306,26 +5470,26 @@
                 <w:sz w:val="14"/>
                 <w:szCs w:val="14"/>
               </w:rPr>
-              <w:t>0.39±0.71</w:t>
-            </w:r>
-          </w:p>
-          <w:p>
-            <w:pPr>
-              <w:spacing w:line="480" w:lineRule="auto"/>
-              <w:jc w:val="center"/>
-              <w:rPr>
-                <w:rFonts w:ascii="Century Schoolbook" w:hAnsi="Century Schoolbook"/>
-                <w:sz w:val="14"/>
-                <w:szCs w:val="14"/>
-              </w:rPr>
-            </w:pPr>
-            <w:r>
-              <w:rPr>
-                <w:rFonts w:ascii="Century Schoolbook" w:hAnsi="Century Schoolbook"/>
-                <w:sz w:val="14"/>
-                <w:szCs w:val="14"/>
-              </w:rPr>
-              <w:t>(1.5±1.7)</w:t>
+              <w:t>3.4±6.2</w:t>
+            </w:r>
+          </w:p>
+          <w:p>
+            <w:pPr>
+              <w:spacing w:line="480" w:lineRule="auto"/>
+              <w:jc w:val="center"/>
+              <w:rPr>
+                <w:rFonts w:ascii="Century Schoolbook" w:hAnsi="Century Schoolbook"/>
+                <w:sz w:val="14"/>
+                <w:szCs w:val="14"/>
+              </w:rPr>
+            </w:pPr>
+            <w:r>
+              <w:rPr>
+                <w:rFonts w:ascii="Century Schoolbook" w:hAnsi="Century Schoolbook"/>
+                <w:sz w:val="14"/>
+                <w:szCs w:val="14"/>
+              </w:rPr>
+              <w:t>(8.6±9.6)</w:t>
             </w:r>
           </w:p>
         </w:tc>
@@ -5349,26 +5513,26 @@
                 <w:sz w:val="14"/>
                 <w:szCs w:val="14"/>
               </w:rPr>
-              <w:t>0.28±0.25</w:t>
-            </w:r>
-          </w:p>
-          <w:p>
-            <w:pPr>
-              <w:spacing w:line="480" w:lineRule="auto"/>
-              <w:jc w:val="center"/>
-              <w:rPr>
-                <w:rFonts w:ascii="Century Schoolbook" w:hAnsi="Century Schoolbook"/>
-                <w:sz w:val="14"/>
-                <w:szCs w:val="14"/>
-              </w:rPr>
-            </w:pPr>
-            <w:r>
-              <w:rPr>
-                <w:rFonts w:ascii="Century Schoolbook" w:hAnsi="Century Schoolbook"/>
-                <w:sz w:val="14"/>
-                <w:szCs w:val="14"/>
-              </w:rPr>
-              <w:t>(1.6±2.7)</w:t>
+              <w:t>1.4±1.7</w:t>
+            </w:r>
+          </w:p>
+          <w:p>
+            <w:pPr>
+              <w:spacing w:line="480" w:lineRule="auto"/>
+              <w:jc w:val="center"/>
+              <w:rPr>
+                <w:rFonts w:ascii="Century Schoolbook" w:hAnsi="Century Schoolbook"/>
+                <w:sz w:val="14"/>
+                <w:szCs w:val="14"/>
+              </w:rPr>
+            </w:pPr>
+            <w:r>
+              <w:rPr>
+                <w:rFonts w:ascii="Century Schoolbook" w:hAnsi="Century Schoolbook"/>
+                <w:sz w:val="14"/>
+                <w:szCs w:val="14"/>
+              </w:rPr>
+              <w:t>(4.6±3.7)</w:t>
             </w:r>
           </w:p>
         </w:tc>
@@ -5396,28 +5560,28 @@
                 <w:sz w:val="14"/>
                 <w:szCs w:val="14"/>
               </w:rPr>
-              <w:t>0.34±0.54</w:t>
-            </w:r>
-          </w:p>
-          <w:p>
-            <w:pPr>
-              <w:spacing w:line="480" w:lineRule="auto"/>
-              <w:jc w:val="center"/>
-              <w:rPr>
-                <w:rFonts w:ascii="Century Schoolbook" w:hAnsi="Century Schoolbook"/>
-                <w:bCs/>
-                <w:sz w:val="14"/>
-                <w:szCs w:val="14"/>
-              </w:rPr>
-            </w:pPr>
-            <w:r>
-              <w:rPr>
-                <w:rFonts w:ascii="Century Schoolbook" w:hAnsi="Century Schoolbook"/>
-                <w:bCs/>
-                <w:sz w:val="14"/>
-                <w:szCs w:val="14"/>
-              </w:rPr>
-              <w:t>(1.6±2.2)</w:t>
+              <w:t>2.4±4.7</w:t>
+            </w:r>
+          </w:p>
+          <w:p>
+            <w:pPr>
+              <w:spacing w:line="480" w:lineRule="auto"/>
+              <w:jc w:val="center"/>
+              <w:rPr>
+                <w:rFonts w:ascii="Century Schoolbook" w:hAnsi="Century Schoolbook"/>
+                <w:bCs/>
+                <w:sz w:val="14"/>
+                <w:szCs w:val="14"/>
+              </w:rPr>
+            </w:pPr>
+            <w:r>
+              <w:rPr>
+                <w:rFonts w:ascii="Century Schoolbook" w:hAnsi="Century Schoolbook"/>
+                <w:bCs/>
+                <w:sz w:val="14"/>
+                <w:szCs w:val="14"/>
+              </w:rPr>
+              <w:t>(6.6±7.5)</w:t>
             </w:r>
           </w:p>
         </w:tc>
@@ -5430,335 +5594,6 @@
         <w:tc>
           <w:tcPr>
             <w:tcW w:w="1786" w:type="dxa"/>
-            <w:noWrap/>
-            <w:hideMark/>
-          </w:tcPr>
-          <w:p>
-            <w:pPr>
-              <w:spacing w:line="480" w:lineRule="auto"/>
-              <w:rPr>
-                <w:rFonts w:ascii="Century Schoolbook" w:hAnsi="Century Schoolbook"/>
-                <w:bCs/>
-                <w:sz w:val="14"/>
-                <w:szCs w:val="14"/>
-              </w:rPr>
-            </w:pPr>
-            <w:proofErr w:type="spellStart"/>
-            <w:r>
-              <w:rPr>
-                <w:rFonts w:ascii="Century Schoolbook" w:hAnsi="Century Schoolbook"/>
-                <w:bCs/>
-                <w:sz w:val="14"/>
-                <w:szCs w:val="14"/>
-              </w:rPr>
-              <w:t>Dehydrocholesterol</w:t>
-            </w:r>
-            <w:proofErr w:type="spellEnd"/>
-          </w:p>
-        </w:tc>
-        <w:tc>
-          <w:tcPr>
-            <w:tcW w:w="1344" w:type="dxa"/>
-          </w:tcPr>
-          <w:p>
-            <w:pPr>
-              <w:spacing w:line="480" w:lineRule="auto"/>
-              <w:jc w:val="center"/>
-              <w:rPr>
-                <w:rFonts w:ascii="Century Schoolbook" w:hAnsi="Century Schoolbook"/>
-                <w:sz w:val="14"/>
-                <w:szCs w:val="14"/>
-              </w:rPr>
-            </w:pPr>
-            <w:r>
-              <w:rPr>
-                <w:rFonts w:ascii="Century Schoolbook" w:hAnsi="Century Schoolbook"/>
-                <w:sz w:val="14"/>
-                <w:szCs w:val="14"/>
-              </w:rPr>
-              <w:t>231±206</w:t>
-            </w:r>
-          </w:p>
-          <w:p>
-            <w:pPr>
-              <w:spacing w:line="480" w:lineRule="auto"/>
-              <w:jc w:val="center"/>
-              <w:rPr>
-                <w:rFonts w:ascii="Century Schoolbook" w:hAnsi="Century Schoolbook"/>
-                <w:sz w:val="14"/>
-                <w:szCs w:val="14"/>
-              </w:rPr>
-            </w:pPr>
-            <w:r>
-              <w:rPr>
-                <w:rFonts w:ascii="Century Schoolbook" w:hAnsi="Century Schoolbook"/>
-                <w:sz w:val="14"/>
-                <w:szCs w:val="14"/>
-              </w:rPr>
-              <w:lastRenderedPageBreak/>
-              <w:t>(2.9±1.1)</w:t>
-            </w:r>
-          </w:p>
-        </w:tc>
-        <w:tc>
-          <w:tcPr>
-            <w:tcW w:w="1260" w:type="dxa"/>
-          </w:tcPr>
-          <w:p>
-            <w:pPr>
-              <w:spacing w:line="480" w:lineRule="auto"/>
-              <w:jc w:val="center"/>
-              <w:rPr>
-                <w:rFonts w:ascii="Century Schoolbook" w:hAnsi="Century Schoolbook"/>
-                <w:sz w:val="14"/>
-                <w:szCs w:val="14"/>
-              </w:rPr>
-            </w:pPr>
-            <w:r>
-              <w:rPr>
-                <w:rFonts w:ascii="Century Schoolbook" w:hAnsi="Century Schoolbook"/>
-                <w:sz w:val="14"/>
-                <w:szCs w:val="14"/>
-              </w:rPr>
-              <w:lastRenderedPageBreak/>
-              <w:t>108±206</w:t>
-            </w:r>
-          </w:p>
-          <w:p>
-            <w:pPr>
-              <w:spacing w:line="480" w:lineRule="auto"/>
-              <w:jc w:val="center"/>
-              <w:rPr>
-                <w:rFonts w:ascii="Century Schoolbook" w:hAnsi="Century Schoolbook"/>
-                <w:sz w:val="14"/>
-                <w:szCs w:val="14"/>
-              </w:rPr>
-            </w:pPr>
-            <w:r>
-              <w:rPr>
-                <w:rFonts w:ascii="Century Schoolbook" w:hAnsi="Century Schoolbook"/>
-                <w:sz w:val="14"/>
-                <w:szCs w:val="14"/>
-              </w:rPr>
-              <w:lastRenderedPageBreak/>
-              <w:t>(2.9±1.4)</w:t>
-            </w:r>
-          </w:p>
-        </w:tc>
-        <w:tc>
-          <w:tcPr>
-            <w:tcW w:w="1302" w:type="dxa"/>
-          </w:tcPr>
-          <w:p>
-            <w:pPr>
-              <w:spacing w:line="480" w:lineRule="auto"/>
-              <w:jc w:val="center"/>
-              <w:rPr>
-                <w:rFonts w:ascii="Century Schoolbook" w:hAnsi="Century Schoolbook"/>
-                <w:bCs/>
-                <w:sz w:val="14"/>
-                <w:szCs w:val="14"/>
-              </w:rPr>
-            </w:pPr>
-            <w:r>
-              <w:rPr>
-                <w:rFonts w:ascii="Century Schoolbook" w:hAnsi="Century Schoolbook"/>
-                <w:bCs/>
-                <w:sz w:val="14"/>
-                <w:szCs w:val="14"/>
-              </w:rPr>
-              <w:lastRenderedPageBreak/>
-              <w:t>174±217</w:t>
-            </w:r>
-          </w:p>
-          <w:p>
-            <w:pPr>
-              <w:spacing w:line="480" w:lineRule="auto"/>
-              <w:jc w:val="center"/>
-              <w:rPr>
-                <w:rFonts w:ascii="Century Schoolbook" w:hAnsi="Century Schoolbook"/>
-                <w:bCs/>
-                <w:sz w:val="14"/>
-                <w:szCs w:val="14"/>
-              </w:rPr>
-            </w:pPr>
-            <w:r>
-              <w:rPr>
-                <w:rFonts w:ascii="Century Schoolbook" w:hAnsi="Century Schoolbook"/>
-                <w:bCs/>
-                <w:sz w:val="14"/>
-                <w:szCs w:val="14"/>
-              </w:rPr>
-              <w:lastRenderedPageBreak/>
-              <w:t>(2.9±1.2)</w:t>
-            </w:r>
-          </w:p>
-        </w:tc>
-        <w:tc>
-          <w:tcPr>
-            <w:tcW w:w="240" w:type="dxa"/>
-          </w:tcPr>
-          <w:p>
-            <w:pPr>
-              <w:spacing w:line="480" w:lineRule="auto"/>
-              <w:jc w:val="center"/>
-              <w:rPr>
-                <w:rFonts w:ascii="Century Schoolbook" w:hAnsi="Century Schoolbook"/>
-                <w:sz w:val="14"/>
-                <w:szCs w:val="14"/>
-              </w:rPr>
-            </w:pPr>
-          </w:p>
-        </w:tc>
-        <w:tc>
-          <w:tcPr>
-            <w:tcW w:w="1247" w:type="dxa"/>
-          </w:tcPr>
-          <w:p>
-            <w:pPr>
-              <w:spacing w:line="480" w:lineRule="auto"/>
-              <w:jc w:val="center"/>
-              <w:rPr>
-                <w:rFonts w:ascii="Century Schoolbook" w:hAnsi="Century Schoolbook"/>
-                <w:sz w:val="14"/>
-                <w:szCs w:val="14"/>
-              </w:rPr>
-            </w:pPr>
-            <w:r>
-              <w:rPr>
-                <w:rFonts w:ascii="Century Schoolbook" w:hAnsi="Century Schoolbook"/>
-                <w:sz w:val="14"/>
-                <w:szCs w:val="14"/>
-              </w:rPr>
-              <w:t>3.4±6.2</w:t>
-            </w:r>
-          </w:p>
-          <w:p>
-            <w:pPr>
-              <w:spacing w:line="480" w:lineRule="auto"/>
-              <w:jc w:val="center"/>
-              <w:rPr>
-                <w:rFonts w:ascii="Century Schoolbook" w:hAnsi="Century Schoolbook"/>
-                <w:sz w:val="14"/>
-                <w:szCs w:val="14"/>
-              </w:rPr>
-            </w:pPr>
-            <w:r>
-              <w:rPr>
-                <w:rFonts w:ascii="Century Schoolbook" w:hAnsi="Century Schoolbook"/>
-                <w:sz w:val="14"/>
-                <w:szCs w:val="14"/>
-              </w:rPr>
-              <w:lastRenderedPageBreak/>
-              <w:t>(8.6±9.6)</w:t>
-            </w:r>
-          </w:p>
-        </w:tc>
-        <w:tc>
-          <w:tcPr>
-            <w:tcW w:w="1247" w:type="dxa"/>
-          </w:tcPr>
-          <w:p>
-            <w:pPr>
-              <w:spacing w:line="480" w:lineRule="auto"/>
-              <w:jc w:val="center"/>
-              <w:rPr>
-                <w:rFonts w:ascii="Century Schoolbook" w:hAnsi="Century Schoolbook"/>
-                <w:sz w:val="14"/>
-                <w:szCs w:val="14"/>
-              </w:rPr>
-            </w:pPr>
-            <w:r>
-              <w:rPr>
-                <w:rFonts w:ascii="Century Schoolbook" w:hAnsi="Century Schoolbook"/>
-                <w:sz w:val="14"/>
-                <w:szCs w:val="14"/>
-              </w:rPr>
-              <w:lastRenderedPageBreak/>
-              <w:t>1.4±1.7</w:t>
-            </w:r>
-          </w:p>
-          <w:p>
-            <w:pPr>
-              <w:spacing w:line="480" w:lineRule="auto"/>
-              <w:jc w:val="center"/>
-              <w:rPr>
-                <w:rFonts w:ascii="Century Schoolbook" w:hAnsi="Century Schoolbook"/>
-                <w:sz w:val="14"/>
-                <w:szCs w:val="14"/>
-              </w:rPr>
-            </w:pPr>
-            <w:r>
-              <w:rPr>
-                <w:rFonts w:ascii="Century Schoolbook" w:hAnsi="Century Schoolbook"/>
-                <w:sz w:val="14"/>
-                <w:szCs w:val="14"/>
-              </w:rPr>
-              <w:lastRenderedPageBreak/>
-              <w:t>(4.6±3.7)</w:t>
-            </w:r>
-          </w:p>
-        </w:tc>
-        <w:tc>
-          <w:tcPr>
-            <w:tcW w:w="1271" w:type="dxa"/>
-            <w:noWrap/>
-            <w:hideMark/>
-          </w:tcPr>
-          <w:p>
-            <w:pPr>
-              <w:spacing w:line="480" w:lineRule="auto"/>
-              <w:jc w:val="center"/>
-              <w:rPr>
-                <w:rFonts w:ascii="Century Schoolbook" w:hAnsi="Century Schoolbook"/>
-                <w:bCs/>
-                <w:sz w:val="14"/>
-                <w:szCs w:val="14"/>
-              </w:rPr>
-            </w:pPr>
-            <w:r>
-              <w:rPr>
-                <w:rFonts w:ascii="Century Schoolbook" w:hAnsi="Century Schoolbook"/>
-                <w:bCs/>
-                <w:sz w:val="14"/>
-                <w:szCs w:val="14"/>
-              </w:rPr>
-              <w:lastRenderedPageBreak/>
-              <w:t>2.4±4.7</w:t>
-            </w:r>
-          </w:p>
-          <w:p>
-            <w:pPr>
-              <w:spacing w:line="480" w:lineRule="auto"/>
-              <w:jc w:val="center"/>
-              <w:rPr>
-                <w:rFonts w:ascii="Century Schoolbook" w:hAnsi="Century Schoolbook"/>
-                <w:bCs/>
-                <w:sz w:val="14"/>
-                <w:szCs w:val="14"/>
-              </w:rPr>
-            </w:pPr>
-            <w:r>
-              <w:rPr>
-                <w:rFonts w:ascii="Century Schoolbook" w:hAnsi="Century Schoolbook"/>
-                <w:bCs/>
-                <w:sz w:val="14"/>
-                <w:szCs w:val="14"/>
-              </w:rPr>
-              <w:lastRenderedPageBreak/>
-              <w:t>(6.6±7.5)</w:t>
-            </w:r>
-          </w:p>
-        </w:tc>
-      </w:tr>
-      <w:tr>
-        <w:trPr>
-          <w:trHeight w:val="300"/>
-          <w:jc w:val="center"/>
-        </w:trPr>
-        <w:tc>
-          <w:tcPr>
-            <w:tcW w:w="1786" w:type="dxa"/>
             <w:tcBorders>
               <w:bottom w:val="single" w:sz="8" w:space="0" w:color="auto"/>
             </w:tcBorders>
@@ -5783,7 +5618,6 @@
                 <w:sz w:val="14"/>
                 <w:szCs w:val="14"/>
               </w:rPr>
-              <w:lastRenderedPageBreak/>
               <w:t>Ergosterol</w:t>
             </w:r>
             <w:proofErr w:type="spellEnd"/>
@@ -5962,6 +5796,7 @@
                 <w:sz w:val="14"/>
                 <w:szCs w:val="14"/>
               </w:rPr>
+              <w:lastRenderedPageBreak/>
               <w:t>(0.50±1.9)</w:t>
             </w:r>
           </w:p>
@@ -5989,6 +5824,7 @@
                 <w:sz w:val="14"/>
                 <w:szCs w:val="14"/>
               </w:rPr>
+              <w:lastRenderedPageBreak/>
               <w:t>0.31±0.84</w:t>
             </w:r>
           </w:p>
@@ -6008,6 +5844,7 @@
                 <w:sz w:val="14"/>
                 <w:szCs w:val="14"/>
               </w:rPr>
+              <w:lastRenderedPageBreak/>
               <w:t>(1.3±4.5)</w:t>
             </w:r>
           </w:p>
@@ -6039,6 +5876,7 @@
                 <w:sz w:val="14"/>
                 <w:szCs w:val="14"/>
               </w:rPr>
+              <w:lastRenderedPageBreak/>
               <w:t>0.29±1.0</w:t>
             </w:r>
           </w:p>
@@ -6060,6 +5898,7 @@
                 <w:sz w:val="14"/>
                 <w:szCs w:val="14"/>
               </w:rPr>
+              <w:lastRenderedPageBreak/>
               <w:t>(0.90±3.4)</w:t>
             </w:r>
           </w:p>
@@ -7337,7 +7176,6 @@
                 <w:szCs w:val="14"/>
               </w:rPr>
             </w:pPr>
-            <w:bookmarkStart w:id="0" w:name="_GoBack"/>
             <w:proofErr w:type="spellStart"/>
             <w:r>
               <w:rPr>
@@ -7443,7 +7281,6 @@
           </w:p>
         </w:tc>
       </w:tr>
-      <w:bookmarkEnd w:id="0"/>
       <w:tr>
         <w:trPr>
           <w:trHeight w:val="300"/>

</xml_diff>